<commit_message>
Fixed minor typo errors in sample examples
</commit_message>
<xml_diff>
--- a/HowToUseURLPrint.DOCX
+++ b/HowToUseURLPrint.DOCX
@@ -10,6 +10,7 @@
           <w:docPartUnique/>
         </w:docPartObj>
       </w:sdtPr>
+      <w:sdtEndPr/>
       <w:sdtContent>
         <w:p>
           <w:r>
@@ -20,7 +21,7 @@
             <mc:AlternateContent>
               <mc:Choice Requires="wpg">
                 <w:drawing>
-                  <wp:anchor distT="0" distB="0" distL="114300" distR="114300" simplePos="0" relativeHeight="251649024" behindDoc="1" locked="0" layoutInCell="1" allowOverlap="1" wp14:anchorId="16AF7412" wp14:editId="6404A36A">
+                  <wp:anchor distT="0" distB="0" distL="114300" distR="114300" simplePos="0" relativeHeight="251655168" behindDoc="1" locked="0" layoutInCell="1" allowOverlap="1" wp14:anchorId="16AF7412" wp14:editId="6404A36A">
                     <wp:simplePos x="0" y="0"/>
                     <wp:positionH relativeFrom="page">
                       <wp:align>center</wp:align>
@@ -133,6 +134,7 @@
                                     <w:dataBinding w:prefixMappings="xmlns:ns0='http://purl.org/dc/elements/1.1/' xmlns:ns1='http://schemas.openxmlformats.org/package/2006/metadata/core-properties' " w:xpath="/ns1:coreProperties[1]/ns0:creator[1]" w:storeItemID="{6C3C8BC8-F283-45AE-878A-BAB7291924A1}"/>
                                     <w:text/>
                                   </w:sdtPr>
+                                  <w:sdtEndPr/>
                                   <w:sdtContent>
                                     <w:p>
                                       <w:pPr>
@@ -175,6 +177,7 @@
                                       <w:dataBinding w:prefixMappings="xmlns:ns0='http://schemas.openxmlformats.org/officeDocument/2006/extended-properties' " w:xpath="/ns0:Properties[1]/ns0:Company[1]" w:storeItemID="{6668398D-A668-4E3E-A5EB-62B293D839F1}"/>
                                       <w:text/>
                                     </w:sdtPr>
+                                    <w:sdtEndPr/>
                                     <w:sdtContent>
                                       <w:r>
                                         <w:rPr>
@@ -203,6 +206,7 @@
                                       <w:dataBinding w:prefixMappings="xmlns:ns0='http://schemas.microsoft.com/office/2006/coverPageProps' " w:xpath="/ns0:CoverPageProperties[1]/ns0:CompanyAddress[1]" w:storeItemID="{55AF091B-3C7A-41E3-B477-F2FDAA23CFDA}"/>
                                       <w:text/>
                                     </w:sdtPr>
+                                    <w:sdtEndPr/>
                                     <w:sdtContent>
                                       <w:r>
                                         <w:rPr>
@@ -272,6 +276,7 @@
                                     <w:dataBinding w:prefixMappings="xmlns:ns0='http://purl.org/dc/elements/1.1/' xmlns:ns1='http://schemas.openxmlformats.org/package/2006/metadata/core-properties' " w:xpath="/ns1:coreProperties[1]/ns0:title[1]" w:storeItemID="{6C3C8BC8-F283-45AE-878A-BAB7291924A1}"/>
                                     <w:text/>
                                   </w:sdtPr>
+                                  <w:sdtEndPr/>
                                   <w:sdtContent>
                                     <w:p>
                                       <w:pPr>
@@ -321,7 +326,7 @@
               </mc:Choice>
               <mc:Fallback>
                 <w:pict>
-                  <v:group w14:anchorId="16AF7412" id="Group 193" o:spid="_x0000_s1026" style="position:absolute;margin-left:0;margin-top:0;width:540.55pt;height:718.4pt;z-index:-251667456;mso-width-percent:882;mso-height-percent:909;mso-position-horizontal:center;mso-position-horizontal-relative:page;mso-position-vertical:center;mso-position-vertical-relative:page;mso-width-percent:882;mso-height-percent:909" coordsize="68648,91235" o:gfxdata="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">
+                  <v:group w14:anchorId="16AF7412" id="Group 193" o:spid="_x0000_s1026" style="position:absolute;margin-left:0;margin-top:0;width:540.55pt;height:718.4pt;z-index:-251661312;mso-width-percent:882;mso-height-percent:909;mso-position-horizontal:center;mso-position-horizontal-relative:page;mso-position-vertical:center;mso-position-vertical-relative:page;mso-width-percent:882;mso-height-percent:909" coordsize="68648,91235" o:gfxdata="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">
                     <v:rect id="Rectangle 194" o:spid="_x0000_s1027" style="position:absolute;width:68580;height:13716;visibility:visible;mso-wrap-style:square;v-text-anchor:middle" o:gfxdata="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" fillcolor="#5b9bd5 [3204]" stroked="f" strokeweight="1pt"/>
                     <v:rect id="Rectangle 195" o:spid="_x0000_s1028" style="position:absolute;top:40943;width:68580;height:50292;visibility:visible;mso-wrap-style:square;v-text-anchor:bottom" o:gfxdata="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" fillcolor="#5b9bd5 [3204]" stroked="f" strokeweight="1pt">
                       <v:textbox inset="36pt,57.6pt,36pt,36pt">
@@ -337,6 +342,7 @@
                               <w:dataBinding w:prefixMappings="xmlns:ns0='http://purl.org/dc/elements/1.1/' xmlns:ns1='http://schemas.openxmlformats.org/package/2006/metadata/core-properties' " w:xpath="/ns1:coreProperties[1]/ns0:creator[1]" w:storeItemID="{6C3C8BC8-F283-45AE-878A-BAB7291924A1}"/>
                               <w:text/>
                             </w:sdtPr>
+                            <w:sdtEndPr/>
                             <w:sdtContent>
                               <w:p>
                                 <w:pPr>
@@ -379,6 +385,7 @@
                                 <w:dataBinding w:prefixMappings="xmlns:ns0='http://schemas.openxmlformats.org/officeDocument/2006/extended-properties' " w:xpath="/ns0:Properties[1]/ns0:Company[1]" w:storeItemID="{6668398D-A668-4E3E-A5EB-62B293D839F1}"/>
                                 <w:text/>
                               </w:sdtPr>
+                              <w:sdtEndPr/>
                               <w:sdtContent>
                                 <w:r>
                                   <w:rPr>
@@ -407,6 +414,7 @@
                                 <w:dataBinding w:prefixMappings="xmlns:ns0='http://schemas.microsoft.com/office/2006/coverPageProps' " w:xpath="/ns0:CoverPageProperties[1]/ns0:CompanyAddress[1]" w:storeItemID="{55AF091B-3C7A-41E3-B477-F2FDAA23CFDA}"/>
                                 <w:text/>
                               </w:sdtPr>
+                              <w:sdtEndPr/>
                               <w:sdtContent>
                                 <w:r>
                                   <w:rPr>
@@ -442,6 +450,7 @@
                               <w:dataBinding w:prefixMappings="xmlns:ns0='http://purl.org/dc/elements/1.1/' xmlns:ns1='http://schemas.openxmlformats.org/package/2006/metadata/core-properties' " w:xpath="/ns1:coreProperties[1]/ns0:title[1]" w:storeItemID="{6C3C8BC8-F283-45AE-878A-BAB7291924A1}"/>
                               <w:text/>
                             </w:sdtPr>
+                            <w:sdtEndPr/>
                             <w:sdtContent>
                               <w:p>
                                 <w:pPr>
@@ -650,8 +659,6 @@
         </w:rPr>
       </w:sdtEndPr>
       <w:sdtContent>
-        <w:bookmarkStart w:id="0" w:name="_GoBack" w:displacedByCustomXml="prev"/>
-        <w:bookmarkEnd w:id="0" w:displacedByCustomXml="prev"/>
         <w:p>
           <w:pPr>
             <w:pStyle w:val="TM1"/>
@@ -2515,11 +2522,11 @@
         <w:lastRenderedPageBreak/>
         <w:t xml:space="preserve"> </w:t>
       </w:r>
-      <w:bookmarkStart w:id="1" w:name="_Toc536441553"/>
+      <w:bookmarkStart w:id="0" w:name="_Toc536441553"/>
       <w:r>
         <w:t>Overview</w:t>
       </w:r>
-      <w:bookmarkEnd w:id="1"/>
+      <w:bookmarkEnd w:id="0"/>
     </w:p>
     <w:p/>
     <w:p>
@@ -2762,33 +2769,15 @@
           <w:highlight w:val="yellow"/>
           <w:u w:val="single"/>
         </w:rPr>
-        <w:t xml:space="preserve">icense associated with this project </w:t>
-      </w:r>
-      <w:proofErr w:type="spellStart"/>
+        <w:t>icense associated with this project before use</w:t>
+      </w:r>
       <w:r>
         <w:rPr>
           <w:b/>
           <w:highlight w:val="yellow"/>
           <w:u w:val="single"/>
         </w:rPr>
-        <w:t>before use</w:t>
-      </w:r>
-      <w:r>
-        <w:rPr>
-          <w:b/>
-          <w:highlight w:val="yellow"/>
-          <w:u w:val="single"/>
-        </w:rPr>
-        <w:t xml:space="preserve"> (</w:t>
-      </w:r>
-      <w:proofErr w:type="spellEnd"/>
-      <w:r>
-        <w:rPr>
-          <w:b/>
-          <w:highlight w:val="yellow"/>
-          <w:u w:val="single"/>
-        </w:rPr>
-        <w:t>Appendix)</w:t>
+        <w:t xml:space="preserve"> (Appendix)</w:t>
       </w:r>
     </w:p>
     <w:p/>
@@ -2812,12 +2801,12 @@
       <w:pPr>
         <w:pStyle w:val="Titre2"/>
       </w:pPr>
-      <w:bookmarkStart w:id="2" w:name="_Toc536441554"/>
+      <w:bookmarkStart w:id="1" w:name="_Toc536441554"/>
       <w:r>
         <w:lastRenderedPageBreak/>
         <w:t>Architecture</w:t>
       </w:r>
-      <w:bookmarkEnd w:id="2"/>
+      <w:bookmarkEnd w:id="1"/>
       <w:r>
         <w:t xml:space="preserve"> </w:t>
       </w:r>
@@ -2864,7 +2853,7 @@
         <mc:AlternateContent>
           <mc:Choice Requires="wps">
             <w:drawing>
-              <wp:anchor distT="0" distB="0" distL="114300" distR="114300" simplePos="0" relativeHeight="251671552" behindDoc="0" locked="0" layoutInCell="1" allowOverlap="1">
+              <wp:anchor distT="0" distB="0" distL="114300" distR="114300" simplePos="0" relativeHeight="251656192" behindDoc="0" locked="0" layoutInCell="1" allowOverlap="1">
                 <wp:simplePos x="0" y="0"/>
                 <wp:positionH relativeFrom="column">
                   <wp:posOffset>299923</wp:posOffset>
@@ -2946,7 +2935,7 @@
           </mc:Choice>
           <mc:Fallback>
             <w:pict>
-              <v:roundrect id="Rectangle : coins arrondis 14" o:spid="_x0000_s1030" style="position:absolute;margin-left:23.6pt;margin-top:18.25pt;width:402.6pt;height:46.1pt;z-index:251671552;visibility:visible;mso-wrap-style:square;mso-wrap-distance-left:9pt;mso-wrap-distance-top:0;mso-wrap-distance-right:9pt;mso-wrap-distance-bottom:0;mso-position-horizontal:absolute;mso-position-horizontal-relative:text;mso-position-vertical:absolute;mso-position-vertical-relative:text;v-text-anchor:middle" arcsize="10923f" o:gfxdata="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" fillcolor="#4472c4 [3208]" strokecolor="#1f3763 [1608]" strokeweight="1pt">
+              <v:roundrect id="Rectangle : coins arrondis 14" o:spid="_x0000_s1030" style="position:absolute;margin-left:23.6pt;margin-top:18.25pt;width:402.6pt;height:46.1pt;z-index:251656192;visibility:visible;mso-wrap-style:square;mso-wrap-distance-left:9pt;mso-wrap-distance-top:0;mso-wrap-distance-right:9pt;mso-wrap-distance-bottom:0;mso-position-horizontal:absolute;mso-position-horizontal-relative:text;mso-position-vertical:absolute;mso-position-vertical-relative:text;v-text-anchor:middle" arcsize="10923f" o:gfxdata="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" fillcolor="#4472c4 [3208]" strokecolor="#1f3763 [1608]" strokeweight="1pt">
                 <v:stroke joinstyle="miter"/>
                 <v:textbox>
                   <w:txbxContent>
@@ -2990,7 +2979,7 @@
         <mc:AlternateContent>
           <mc:Choice Requires="wpg">
             <w:drawing>
-              <wp:anchor distT="0" distB="0" distL="114300" distR="114300" simplePos="0" relativeHeight="251674624" behindDoc="0" locked="0" layoutInCell="1" allowOverlap="1">
+              <wp:anchor distT="0" distB="0" distL="114300" distR="114300" simplePos="0" relativeHeight="251657216" behindDoc="0" locked="0" layoutInCell="1" allowOverlap="1">
                 <wp:simplePos x="0" y="0"/>
                 <wp:positionH relativeFrom="column">
                   <wp:posOffset>299923</wp:posOffset>
@@ -3165,7 +3154,7 @@
           </mc:Choice>
           <mc:Fallback>
             <w:pict>
-              <v:group id="Groupe 23" o:spid="_x0000_s1031" style="position:absolute;margin-left:23.6pt;margin-top:.95pt;width:402.6pt;height:87.5pt;z-index:251674624" coordsize="51130,11115" o:gfxdata="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">
+              <v:group id="Groupe 23" o:spid="_x0000_s1031" style="position:absolute;margin-left:23.6pt;margin-top:.95pt;width:402.6pt;height:87.5pt;z-index:251657216" coordsize="51130,11115" o:gfxdata="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">
                 <v:roundrect id="Rectangle : coins arrondis 12" o:spid="_x0000_s1032" style="position:absolute;top:5266;width:51130;height:5849;visibility:visible;mso-wrap-style:square;v-text-anchor:middle" arcsize="10923f" o:gfxdata="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" fillcolor="#ed7d31 [3205]" strokecolor="#823b0b [1605]" strokeweight="1pt">
                   <v:stroke joinstyle="miter"/>
                   <v:textbox>
@@ -3275,7 +3264,7 @@
         <mc:AlternateContent>
           <mc:Choice Requires="wpg">
             <w:drawing>
-              <wp:anchor distT="0" distB="0" distL="114300" distR="114300" simplePos="0" relativeHeight="251675648" behindDoc="0" locked="0" layoutInCell="1" allowOverlap="1">
+              <wp:anchor distT="0" distB="0" distL="114300" distR="114300" simplePos="0" relativeHeight="251658240" behindDoc="0" locked="0" layoutInCell="1" allowOverlap="1">
                 <wp:simplePos x="0" y="0"/>
                 <wp:positionH relativeFrom="column">
                   <wp:posOffset>299720</wp:posOffset>
@@ -3398,7 +3387,7 @@
           </mc:Choice>
           <mc:Fallback>
             <w:pict>
-              <v:group id="Groupe 19" o:spid="_x0000_s1034" style="position:absolute;margin-left:23.6pt;margin-top:3.5pt;width:402.6pt;height:86.9pt;z-index:251675648" coordsize="51130,11042" o:gfxdata="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">
+              <v:group id="Groupe 19" o:spid="_x0000_s1034" style="position:absolute;margin-left:23.6pt;margin-top:3.5pt;width:402.6pt;height:86.9pt;z-index:251658240" coordsize="51130,11042" o:gfxdata="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">
                 <v:roundrect id="Rectangle : coins arrondis 10" o:spid="_x0000_s1035" style="position:absolute;top:5193;width:51130;height:5849;visibility:visible;mso-wrap-style:square;v-text-anchor:middle" arcsize="10923f" o:gfxdata="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" fillcolor="#ffc000 [3207]" strokecolor="#7f5f00 [1607]" strokeweight="1pt">
                   <v:stroke joinstyle="miter"/>
                   <v:textbox>
@@ -3441,7 +3430,7 @@
         <mc:AlternateContent>
           <mc:Choice Requires="wpg">
             <w:drawing>
-              <wp:anchor distT="0" distB="0" distL="114300" distR="114300" simplePos="0" relativeHeight="251675648" behindDoc="0" locked="0" layoutInCell="1" allowOverlap="1">
+              <wp:anchor distT="0" distB="0" distL="114300" distR="114300" simplePos="0" relativeHeight="251659264" behindDoc="0" locked="0" layoutInCell="1" allowOverlap="1">
                 <wp:simplePos x="0" y="0"/>
                 <wp:positionH relativeFrom="column">
                   <wp:posOffset>299720</wp:posOffset>
@@ -3562,7 +3551,7 @@
           </mc:Choice>
           <mc:Fallback>
             <w:pict>
-              <v:group id="Groupe 18" o:spid="_x0000_s1037" style="position:absolute;margin-left:23.6pt;margin-top:5.15pt;width:402.6pt;height:86.9pt;z-index:251675648" coordsize="51130,11042" o:gfxdata="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">
+              <v:group id="Groupe 18" o:spid="_x0000_s1037" style="position:absolute;margin-left:23.6pt;margin-top:5.15pt;width:402.6pt;height:86.9pt;z-index:251659264" coordsize="51130,11042" o:gfxdata="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">
                 <v:roundrect id="Rectangle : coins arrondis 9" o:spid="_x0000_s1038" style="position:absolute;top:5193;width:51130;height:5849;visibility:visible;mso-wrap-style:square;v-text-anchor:middle" arcsize="10923f" o:gfxdata="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" fillcolor="#70ad47 [3209]" strokecolor="#375623 [1609]" strokeweight="1pt">
                   <v:stroke joinstyle="miter"/>
                   <v:textbox>
@@ -3611,7 +3600,7 @@
         <mc:AlternateContent>
           <mc:Choice Requires="wpg">
             <w:drawing>
-              <wp:anchor distT="0" distB="0" distL="114300" distR="114300" simplePos="0" relativeHeight="251677696" behindDoc="0" locked="0" layoutInCell="1" allowOverlap="1" wp14:anchorId="07CAA6A2" wp14:editId="0467469C">
+              <wp:anchor distT="0" distB="0" distL="114300" distR="114300" simplePos="0" relativeHeight="251660288" behindDoc="0" locked="0" layoutInCell="1" allowOverlap="1" wp14:anchorId="07CAA6A2" wp14:editId="0467469C">
                 <wp:simplePos x="0" y="0"/>
                 <wp:positionH relativeFrom="margin">
                   <wp:align>center</wp:align>
@@ -3746,7 +3735,7 @@
           </mc:Choice>
           <mc:Fallback>
             <w:pict>
-              <v:group w14:anchorId="07CAA6A2" id="Groupe 25" o:spid="_x0000_s1040" style="position:absolute;margin-left:0;margin-top:29.9pt;width:402.6pt;height:86.9pt;z-index:251677696;mso-position-horizontal:center;mso-position-horizontal-relative:margin" coordsize="51130,11042" o:gfxdata="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">
+              <v:group w14:anchorId="07CAA6A2" id="Groupe 25" o:spid="_x0000_s1040" style="position:absolute;margin-left:0;margin-top:29.9pt;width:402.6pt;height:86.9pt;z-index:251660288;mso-position-horizontal:center;mso-position-horizontal-relative:margin" coordsize="51130,11042" o:gfxdata="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">
                 <v:roundrect id="Rectangle : coins arrondis 26" o:spid="_x0000_s1041" style="position:absolute;top:5193;width:51130;height:5849;visibility:visible;mso-wrap-style:square;v-text-anchor:middle" arcsize="10923f" o:gfxdata="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" fillcolor="#a5a5a5 [3206]" strokecolor="#525252 [1606]" strokeweight="1pt">
                   <v:stroke joinstyle="miter"/>
                   <v:textbox>
@@ -3800,12 +3789,12 @@
       <w:pPr>
         <w:pStyle w:val="Titre2"/>
       </w:pPr>
-      <w:bookmarkStart w:id="3" w:name="_Toc536441555"/>
+      <w:bookmarkStart w:id="2" w:name="_Toc536441555"/>
       <w:r>
         <w:lastRenderedPageBreak/>
         <w:t>Pre-requisites</w:t>
       </w:r>
-      <w:bookmarkEnd w:id="3"/>
+      <w:bookmarkEnd w:id="2"/>
     </w:p>
     <w:p/>
     <w:p>
@@ -3901,7 +3890,7 @@
       <w:pPr>
         <w:pStyle w:val="Titre2"/>
       </w:pPr>
-      <w:bookmarkStart w:id="4" w:name="_Toc536441556"/>
+      <w:bookmarkStart w:id="3" w:name="_Toc536441556"/>
       <w:proofErr w:type="spellStart"/>
       <w:r>
         <w:t>PrintConnect</w:t>
@@ -3910,7 +3899,7 @@
       <w:r>
         <w:t xml:space="preserve"> Installation</w:t>
       </w:r>
-      <w:bookmarkEnd w:id="4"/>
+      <w:bookmarkEnd w:id="3"/>
     </w:p>
     <w:p/>
     <w:p>
@@ -3974,7 +3963,7 @@
       <w:pPr>
         <w:pStyle w:val="Titre2"/>
       </w:pPr>
-      <w:bookmarkStart w:id="5" w:name="_Toc536441557"/>
+      <w:bookmarkStart w:id="4" w:name="_Toc536441557"/>
       <w:proofErr w:type="spellStart"/>
       <w:r>
         <w:t>BrowserIntentURLService</w:t>
@@ -3986,7 +3975,7 @@
       <w:r>
         <w:t>usage</w:t>
       </w:r>
-      <w:bookmarkEnd w:id="5"/>
+      <w:bookmarkEnd w:id="4"/>
     </w:p>
     <w:p/>
     <w:p>
@@ -4015,7 +4004,6 @@
         <w:r>
           <w:rPr>
             <w:rStyle w:val="Lienhypertexte"/>
-            <w:lang w:val="fr-FR"/>
           </w:rPr>
           <w:t>https://github.com/ltrudu/PrintConnectSample</w:t>
         </w:r>
@@ -4057,11 +4045,11 @@
       <w:pPr>
         <w:pStyle w:val="Titre2"/>
       </w:pPr>
-      <w:bookmarkStart w:id="6" w:name="_Toc536441558"/>
+      <w:bookmarkStart w:id="5" w:name="_Toc536441558"/>
       <w:r>
         <w:t>Licence</w:t>
       </w:r>
-      <w:bookmarkEnd w:id="6"/>
+      <w:bookmarkEnd w:id="5"/>
     </w:p>
     <w:p>
       <w:r>
@@ -4091,12 +4079,12 @@
       <w:pPr>
         <w:pStyle w:val="Titre1"/>
       </w:pPr>
-      <w:bookmarkStart w:id="7" w:name="_Toc536441559"/>
+      <w:bookmarkStart w:id="6" w:name="_Toc536441559"/>
       <w:r>
         <w:lastRenderedPageBreak/>
         <w:t>Browser Intent URL Service</w:t>
       </w:r>
-      <w:bookmarkEnd w:id="7"/>
+      <w:bookmarkEnd w:id="6"/>
     </w:p>
     <w:p>
       <w:pPr>
@@ -4106,11 +4094,11 @@
           <w:numId w:val="26"/>
         </w:numPr>
       </w:pPr>
-      <w:bookmarkStart w:id="8" w:name="_Toc536441560"/>
+      <w:bookmarkStart w:id="7" w:name="_Toc536441560"/>
       <w:r>
         <w:t>How To</w:t>
       </w:r>
-      <w:bookmarkEnd w:id="8"/>
+      <w:bookmarkEnd w:id="7"/>
     </w:p>
     <w:p/>
     <w:p>
@@ -4246,11 +4234,11 @@
       <w:pPr>
         <w:pStyle w:val="Titre2"/>
       </w:pPr>
-      <w:bookmarkStart w:id="9" w:name="_Toc536441561"/>
+      <w:bookmarkStart w:id="8" w:name="_Toc536441561"/>
       <w:r>
         <w:t>URL Format</w:t>
       </w:r>
-      <w:bookmarkEnd w:id="9"/>
+      <w:bookmarkEnd w:id="8"/>
     </w:p>
     <w:p>
       <w:r>
@@ -4373,11 +4361,11 @@
       <w:pPr>
         <w:pStyle w:val="Titre2"/>
       </w:pPr>
-      <w:bookmarkStart w:id="10" w:name="_Toc536441562"/>
+      <w:bookmarkStart w:id="9" w:name="_Toc536441562"/>
       <w:r>
         <w:t>Feedback control</w:t>
       </w:r>
-      <w:bookmarkEnd w:id="10"/>
+      <w:bookmarkEnd w:id="9"/>
     </w:p>
     <w:p>
       <w:r>
@@ -4463,12 +4451,12 @@
       <w:pPr>
         <w:pStyle w:val="Titre2"/>
       </w:pPr>
-      <w:bookmarkStart w:id="11" w:name="_Toc536441563"/>
+      <w:bookmarkStart w:id="10" w:name="_Toc536441563"/>
       <w:r>
         <w:lastRenderedPageBreak/>
         <w:t>Data Encoding</w:t>
       </w:r>
-      <w:bookmarkEnd w:id="11"/>
+      <w:bookmarkEnd w:id="10"/>
     </w:p>
     <w:p>
       <w:r>
@@ -4628,7 +4616,7 @@
         <w:t>scheme=base64encoded</w:t>
       </w:r>
       <w:r>
-        <w:t>;package= com.zebra.browserintenturl;S.template=</w:t>
+        <w:t>;package=com.zebra.browserintenturl;S.template=</w:t>
       </w:r>
       <w:r>
         <w:rPr>
@@ -4637,44 +4625,20 @@
         <w:t>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</w:t>
       </w:r>
       <w:r>
-        <w:t xml:space="preserve">; </w:t>
-      </w:r>
-      <w:proofErr w:type="spellStart"/>
+        <w:t>;</w:t>
+      </w:r>
       <w:r>
         <w:rPr>
           <w:color w:val="ED7D31" w:themeColor="accent2"/>
         </w:rPr>
-        <w:t>S.standardCharsets</w:t>
-      </w:r>
-      <w:proofErr w:type="spellEnd"/>
-      <w:r>
-        <w:rPr>
-          <w:color w:val="ED7D31" w:themeColor="accent2"/>
-        </w:rPr>
-        <w:t>=</w:t>
-      </w:r>
-      <w:proofErr w:type="spellStart"/>
-      <w:r>
-        <w:rPr>
-          <w:color w:val="ED7D31" w:themeColor="accent2"/>
-        </w:rPr>
-        <w:t>US_ASCII</w:t>
+        <w:t>S.standardCharsets=US_ASCII</w:t>
       </w:r>
       <w:r>
         <w:t>;</w:t>
       </w:r>
       <w:r>
-        <w:t>S.verbose</w:t>
-      </w:r>
-      <w:proofErr w:type="spellEnd"/>
-      <w:r>
-        <w:t>=</w:t>
-      </w:r>
-      <w:proofErr w:type="spellStart"/>
-      <w:r>
-        <w:t>true;end</w:t>
-      </w:r>
-      <w:proofErr w:type="spellEnd"/>
+        <w:t>S.verbose=true;end</w:t>
+      </w:r>
       <w:r>
         <w:br/>
       </w:r>
@@ -4703,7 +4667,7 @@
         <w:t>scheme=base64encoded</w:t>
       </w:r>
       <w:r>
-        <w:t>;package= com.zebra.browserintenturl;S.template</w:t>
+        <w:t>;package=com.zebra.browserintenturl;S.template</w:t>
       </w:r>
       <w:r>
         <w:rPr>
@@ -4743,12 +4707,12 @@
       <w:pPr>
         <w:pStyle w:val="Titre1"/>
       </w:pPr>
-      <w:bookmarkStart w:id="12" w:name="_Toc536441564"/>
+      <w:bookmarkStart w:id="11" w:name="_Toc536441564"/>
       <w:r>
         <w:lastRenderedPageBreak/>
         <w:t>Commands</w:t>
       </w:r>
-      <w:bookmarkEnd w:id="12"/>
+      <w:bookmarkEnd w:id="11"/>
     </w:p>
     <w:p/>
     <w:p>
@@ -4759,11 +4723,11 @@
           <w:numId w:val="27"/>
         </w:numPr>
       </w:pPr>
-      <w:bookmarkStart w:id="13" w:name="_Toc536441565"/>
+      <w:bookmarkStart w:id="12" w:name="_Toc536441565"/>
       <w:r>
         <w:t>ZPL Printing</w:t>
       </w:r>
-      <w:bookmarkEnd w:id="13"/>
+      <w:bookmarkEnd w:id="12"/>
     </w:p>
     <w:p/>
     <w:p>
@@ -4951,12 +4915,12 @@
       <w:pPr>
         <w:pStyle w:val="Titre2"/>
       </w:pPr>
-      <w:bookmarkStart w:id="14" w:name="_Toc536441566"/>
+      <w:bookmarkStart w:id="13" w:name="_Toc536441566"/>
       <w:r>
         <w:lastRenderedPageBreak/>
         <w:t>ZPL Printing with variable data</w:t>
       </w:r>
-      <w:bookmarkEnd w:id="14"/>
+      <w:bookmarkEnd w:id="13"/>
     </w:p>
     <w:p/>
     <w:p>
@@ -5289,7 +5253,7 @@
       <w:pPr>
         <w:pStyle w:val="Titre2"/>
       </w:pPr>
-      <w:bookmarkStart w:id="15" w:name="_Toc536441567"/>
+      <w:bookmarkStart w:id="14" w:name="_Toc536441567"/>
       <w:proofErr w:type="spellStart"/>
       <w:r>
         <w:lastRenderedPageBreak/>
@@ -5299,7 +5263,7 @@
       <w:r>
         <w:t xml:space="preserve"> Print</w:t>
       </w:r>
-      <w:bookmarkEnd w:id="15"/>
+      <w:bookmarkEnd w:id="14"/>
     </w:p>
     <w:p/>
     <w:p>
@@ -5398,7 +5362,7 @@
     <w:p/>
     <w:p>
       <w:r>
-        <w:t>"intent://</w:t>
+        <w:t>intent://</w:t>
       </w:r>
       <w:r>
         <w:rPr>
@@ -5453,12 +5417,12 @@
       <w:pPr>
         <w:pStyle w:val="Titre2"/>
       </w:pPr>
-      <w:bookmarkStart w:id="16" w:name="_Toc536441568"/>
+      <w:bookmarkStart w:id="15" w:name="_Toc536441568"/>
       <w:r>
         <w:lastRenderedPageBreak/>
         <w:t>Line Print</w:t>
       </w:r>
-      <w:bookmarkEnd w:id="16"/>
+      <w:bookmarkEnd w:id="15"/>
     </w:p>
     <w:p>
       <w:r>
@@ -5493,13 +5457,7 @@
         </w:rPr>
       </w:pPr>
       <w:r>
-        <w:t xml:space="preserve">The </w:t>
-      </w:r>
-      <w:r>
-        <w:t>text to print</w:t>
-      </w:r>
-      <w:r>
-        <w:t xml:space="preserve"> is passed using the extra: </w:t>
+        <w:t xml:space="preserve">The text to print is passed using the extra: </w:t>
       </w:r>
       <w:proofErr w:type="spellStart"/>
       <w:r>
@@ -5546,13 +5504,7 @@
         <w:t>printsingleline</w:t>
       </w:r>
       <w:r>
-        <w:t>/#Intent;scheme=plaintext;package=</w:t>
-      </w:r>
-      <w:r>
-        <w:t>com.zebra.</w:t>
-      </w:r>
-      <w:r>
-        <w:t>browserintenturl;S.text=</w:t>
+        <w:t>/#Intent;scheme=plaintext;package=com.zebra.browserintenturl;S.text=</w:t>
       </w:r>
       <w:r>
         <w:rPr>
@@ -5588,19 +5540,7 @@
     <w:p/>
     <w:p>
       <w:r>
-        <w:t xml:space="preserve">// Print </w:t>
-      </w:r>
-      <w:r>
-        <w:t>raw text</w:t>
-      </w:r>
-      <w:r>
-        <w:t xml:space="preserve"> with carriage return</w:t>
-      </w:r>
-      <w:r>
-        <w:t>s</w:t>
-      </w:r>
-      <w:r>
-        <w:t xml:space="preserve"> encoded in base64 UTF-16 CRLF</w:t>
+        <w:t>// Print raw text with carriage returns encoded in base64 UTF-16 CRLF</w:t>
       </w:r>
     </w:p>
     <w:p>
@@ -5614,18 +5554,7 @@
         <w:t>printsingleline</w:t>
       </w:r>
       <w:r>
-        <w:t>/#Intent;scheme=base64encoded;package=</w:t>
-      </w:r>
-      <w:r>
-        <w:t xml:space="preserve"> </w:t>
-      </w:r>
-      <w:proofErr w:type="gramStart"/>
-      <w:r>
-        <w:t>com.zebra</w:t>
-      </w:r>
-      <w:proofErr w:type="gramEnd"/>
-      <w:r>
-        <w:t>.browserintenturl;S.text</w:t>
+        <w:t>/#Intent;scheme=base64encoded;package=com.zebra.browserintenturl;S.text</w:t>
       </w:r>
       <w:r>
         <w:rPr>
@@ -5665,12 +5594,12 @@
       <w:pPr>
         <w:pStyle w:val="Titre2"/>
       </w:pPr>
-      <w:bookmarkStart w:id="17" w:name="_Toc536441569"/>
+      <w:bookmarkStart w:id="16" w:name="_Toc536441569"/>
       <w:r>
         <w:lastRenderedPageBreak/>
         <w:t>Passthrough Print</w:t>
       </w:r>
-      <w:bookmarkEnd w:id="17"/>
+      <w:bookmarkEnd w:id="16"/>
     </w:p>
     <w:p/>
     <w:p>
@@ -5963,65 +5892,67 @@
       <w:pPr>
         <w:pStyle w:val="Titre2"/>
       </w:pPr>
-      <w:bookmarkStart w:id="18" w:name="_Toc536441570"/>
+      <w:bookmarkStart w:id="17" w:name="_Toc536441570"/>
       <w:r>
         <w:lastRenderedPageBreak/>
         <w:t>Unselect Printer</w:t>
       </w:r>
+      <w:bookmarkEnd w:id="17"/>
+    </w:p>
+    <w:p/>
+    <w:p>
+      <w:r>
+        <w:t>This command allows to un-select the current Printer.</w:t>
+      </w:r>
+    </w:p>
+    <w:p>
+      <w:r>
+        <w:t xml:space="preserve">Once executed, the user won’t be able to print or send anything until a new printer is selected with </w:t>
+      </w:r>
+      <w:proofErr w:type="spellStart"/>
+      <w:r>
+        <w:t>PrintConnect</w:t>
+      </w:r>
+      <w:proofErr w:type="spellEnd"/>
+      <w:r>
+        <w:t xml:space="preserve"> (or connected using </w:t>
+      </w:r>
+      <w:proofErr w:type="spellStart"/>
+      <w:r>
+        <w:t>Tap&amp;Pair</w:t>
+      </w:r>
+      <w:proofErr w:type="spellEnd"/>
+      <w:r>
+        <w:t>).</w:t>
+      </w:r>
+    </w:p>
+    <w:p/>
+    <w:p>
+      <w:r>
+        <w:t>Example:</w:t>
+      </w:r>
+    </w:p>
+    <w:p>
+      <w:bookmarkStart w:id="18" w:name="_GoBack"/>
+      <w:r>
+        <w:t>intent://</w:t>
+      </w:r>
+      <w:r>
+        <w:rPr>
+          <w:color w:val="ED7D31" w:themeColor="accent2"/>
+        </w:rPr>
+        <w:t>unselect</w:t>
+      </w:r>
+      <w:r>
+        <w:t>/#Intent;scheme=plaintext;package=</w:t>
+      </w:r>
+      <w:r>
+        <w:t>com.zebra.</w:t>
+      </w:r>
+      <w:r>
+        <w:t>browserintenturl;S.verbose=true;end</w:t>
+      </w:r>
       <w:bookmarkEnd w:id="18"/>
-    </w:p>
-    <w:p/>
-    <w:p>
-      <w:r>
-        <w:t>This command allows to un-select the current Printer.</w:t>
-      </w:r>
-    </w:p>
-    <w:p>
-      <w:r>
-        <w:t xml:space="preserve">Once executed, the user won’t be able to print or send anything until a new printer is selected with </w:t>
-      </w:r>
-      <w:proofErr w:type="spellStart"/>
-      <w:r>
-        <w:t>PrintConnect</w:t>
-      </w:r>
-      <w:proofErr w:type="spellEnd"/>
-      <w:r>
-        <w:t xml:space="preserve"> (or connected using </w:t>
-      </w:r>
-      <w:proofErr w:type="spellStart"/>
-      <w:r>
-        <w:t>Tap&amp;Pair</w:t>
-      </w:r>
-      <w:proofErr w:type="spellEnd"/>
-      <w:r>
-        <w:t>).</w:t>
-      </w:r>
-    </w:p>
-    <w:p/>
-    <w:p>
-      <w:r>
-        <w:t>Example:</w:t>
-      </w:r>
-    </w:p>
-    <w:p>
-      <w:r>
-        <w:t>intent://</w:t>
-      </w:r>
-      <w:r>
-        <w:rPr>
-          <w:color w:val="ED7D31" w:themeColor="accent2"/>
-        </w:rPr>
-        <w:t>unselect</w:t>
-      </w:r>
-      <w:r>
-        <w:t>/#Intent;scheme=plaintext;package=</w:t>
-      </w:r>
-      <w:r>
-        <w:t>com.zebra.</w:t>
-      </w:r>
-      <w:r>
-        <w:t>browserintenturl;S.verbose=true;end</w:t>
-      </w:r>
     </w:p>
     <w:p>
       <w:pPr>
@@ -6756,23 +6687,7 @@
           <w:color w:val="24292E"/>
           <w:lang w:val="en-GB"/>
         </w:rPr>
-        <w:t>LIMITATION OF LIABILITY. ZEBRA WILL NOT BE LIABLE FOR ANY DAMAGES OF ANY KIND ARISING OUT OF OR RELATING TO THE USE OR THE INABILITY TO USE THE SOFTWARE OR ANY THIRD PARTY APPLICATION, ITS CONTENT OR FUNCTIONALITY, INCLUDING BUT NOT LIMITED TO DAMAGES CAUSED BY OR RELATED TO ERRORS, OMISSIONS, INTERRUPTIONS, DEFECTS, DELAY IN OPERATION OR TRANSMISSION, COMPUTER VIRUS, FAILURE TO CONNECT, NETWORK CHARGES, IN-APP PURCHASES, AND ALL OTHER DIRECT, INDIRECT, SPECIAL, INCIDENTAL, EXEMPLARY, OR CONSEQUENTIAL DAMAGES EVEN IF ZEBRA HAS BEEN ADVISED OF THE POSSIBILITY OF SUCH DAMAGES. SOME JURISDICTIONS DO NOT ALLOW THE EXCLUSION OR LIMITATION OF INCIDENTAL OR CONSEQUENTIAL DAMAGES, SO THE ABOVE EXCLUSIONS OR LIMITATIONS MAY NOT APPLY TO YOU. NOTWITHSTANDING THE FOREGOING, ZEBRA</w:t>
-      </w:r>
-      <w:r>
-        <w:rPr>
-          <w:rFonts w:ascii="Segoe UI" w:hAnsi="Segoe UI" w:cs="Segoe UI"/>
-          <w:color w:val="24292E"/>
-          <w:lang w:val="en-GB"/>
-        </w:rPr>
-        <w:t>’</w:t>
-      </w:r>
-      <w:r>
-        <w:rPr>
-          <w:rFonts w:ascii="Segoe UI" w:hAnsi="Segoe UI" w:cs="Segoe UI"/>
-          <w:color w:val="24292E"/>
-          <w:lang w:val="en-GB"/>
-        </w:rPr>
-        <w:t xml:space="preserve">S TOTAL LIABILITY TO YOU FOR ALL LOSSES, DAMAGES, CAUSES OF ACTION, INCLUDING BUT NOT LIMITED TO THOSE BASED ON CONTRACT, TORT, OR OTHERWISE, ARISING </w:t>
+        <w:t xml:space="preserve">LIMITATION OF LIABILITY. ZEBRA WILL NOT BE LIABLE FOR ANY DAMAGES OF ANY KIND ARISING OUT OF OR RELATING TO THE USE OR THE INABILITY TO USE THE SOFTWARE OR ANY THIRD PARTY APPLICATION, ITS CONTENT OR FUNCTIONALITY, INCLUDING BUT NOT LIMITED TO DAMAGES CAUSED BY OR RELATED TO ERRORS, OMISSIONS, INTERRUPTIONS, DEFECTS, DELAY IN OPERATION OR TRANSMISSION, COMPUTER VIRUS, FAILURE TO CONNECT, NETWORK CHARGES, IN-APP PURCHASES, AND ALL OTHER DIRECT, INDIRECT, SPECIAL, INCIDENTAL, EXEMPLARY, OR CONSEQUENTIAL DAMAGES EVEN IF ZEBRA HAS BEEN ADVISED OF THE POSSIBILITY OF SUCH DAMAGES. SOME JURISDICTIONS DO NOT ALLOW THE EXCLUSION OR LIMITATION OF INCIDENTAL OR CONSEQUENTIAL DAMAGES, SO THE ABOVE EXCLUSIONS OR LIMITATIONS MAY NOT APPLY TO YOU. NOTWITHSTANDING THE FOREGOING, ZEBRA’S TOTAL LIABILITY TO YOU FOR ALL LOSSES, DAMAGES, CAUSES OF ACTION, INCLUDING BUT NOT LIMITED TO THOSE BASED ON CONTRACT, TORT, OR OTHERWISE, ARISING </w:t>
       </w:r>
       <w:r>
         <w:rPr>
@@ -11637,7 +11552,7 @@
 </file>
 
 <file path=customXml/itemProps1.xml><?xml version="1.0" encoding="utf-8"?>
-<ds:datastoreItem xmlns:ds="http://schemas.openxmlformats.org/officeDocument/2006/customXml" ds:itemID="{CB6A4C1C-E522-4AB0-B379-4D62377A3F6B}">
+<ds:datastoreItem xmlns:ds="http://schemas.openxmlformats.org/officeDocument/2006/customXml" ds:itemID="{A9660691-9451-4B36-B7AA-A5863DD64B02}">
   <ds:schemaRefs>
     <ds:schemaRef ds:uri="http://schemas.openxmlformats.org/officeDocument/2006/bibliography"/>
   </ds:schemaRefs>

</xml_diff>

<commit_message>
Added a pico sample and a documentation for the BrowserIntentURLServices module. Added the possibility to choose how to quit the activity (see upcoming documentation commit)
</commit_message>
<xml_diff>
--- a/HowToUseURLPrint.DOCX
+++ b/HowToUseURLPrint.DOCX
@@ -2690,12 +2690,33 @@
       </w:r>
     </w:p>
     <w:p>
+      <w:pPr>
+        <w:rPr>
+          <w:rStyle w:val="Lienhypertexte"/>
+        </w:rPr>
+      </w:pPr>
       <w:hyperlink r:id="rId7" w:history="1">
         <w:r>
           <w:rPr>
             <w:rStyle w:val="Lienhypertexte"/>
           </w:rPr>
           <w:t>https://www.zebra.com/content/dam/zebra_new_ia/en-us/solutions-verticals/product/Software/Printer%20Software/Link-OS/print-connect/PC-UserGuide-P1082444-001.pdf</w:t>
+        </w:r>
+      </w:hyperlink>
+    </w:p>
+    <w:p/>
+    <w:p>
+      <w:r>
+        <w:t>The source code and the licence of Browser Intent URL Service can be found in the following GitHub:</w:t>
+      </w:r>
+    </w:p>
+    <w:p>
+      <w:hyperlink r:id="rId8" w:history="1">
+        <w:r>
+          <w:rPr>
+            <w:rStyle w:val="Lienhypertexte"/>
+          </w:rPr>
+          <w:t>https://github.com/ltrudu/PrintConnectSample</w:t>
         </w:r>
       </w:hyperlink>
     </w:p>
@@ -3070,7 +3091,7 @@
                                             </pic:cNvPicPr>
                                           </pic:nvPicPr>
                                           <pic:blipFill>
-                                            <a:blip r:embed="rId8">
+                                            <a:blip r:embed="rId9">
                                               <a:extLst>
                                                 <a:ext uri="{28A0092B-C50C-407E-A947-70E740481C1C}">
                                                   <a14:useLocalDpi xmlns:a14="http://schemas.microsoft.com/office/drawing/2010/main" val="0"/>
@@ -3195,7 +3216,7 @@
                                       </pic:cNvPicPr>
                                     </pic:nvPicPr>
                                     <pic:blipFill>
-                                      <a:blip r:embed="rId8">
+                                      <a:blip r:embed="rId9">
                                         <a:extLst>
                                           <a:ext uri="{28A0092B-C50C-407E-A947-70E740481C1C}">
                                             <a14:useLocalDpi xmlns:a14="http://schemas.microsoft.com/office/drawing/2010/main" val="0"/>
@@ -3934,7 +3955,7 @@
       </w:r>
     </w:p>
     <w:p>
-      <w:hyperlink r:id="rId9" w:history="1">
+      <w:hyperlink r:id="rId10" w:history="1">
         <w:r>
           <w:rPr>
             <w:rStyle w:val="Lienhypertexte"/>
@@ -3949,7 +3970,7 @@
       </w:r>
     </w:p>
     <w:p>
-      <w:hyperlink r:id="rId10" w:history="1">
+      <w:hyperlink r:id="rId11" w:history="1">
         <w:r>
           <w:rPr>
             <w:rStyle w:val="Lienhypertexte"/>
@@ -4000,7 +4021,7 @@
       </w:r>
     </w:p>
     <w:p>
-      <w:hyperlink r:id="rId11" w:history="1">
+      <w:hyperlink r:id="rId12" w:history="1">
         <w:r>
           <w:rPr>
             <w:rStyle w:val="Lienhypertexte"/>
@@ -4021,7 +4042,7 @@
       </w:r>
     </w:p>
     <w:p>
-      <w:hyperlink r:id="rId12" w:history="1">
+      <w:hyperlink r:id="rId13" w:history="1">
         <w:r>
           <w:rPr>
             <w:rStyle w:val="Lienhypertexte"/>
@@ -5933,7 +5954,6 @@
       </w:r>
     </w:p>
     <w:p>
-      <w:bookmarkStart w:id="18" w:name="_GoBack"/>
       <w:r>
         <w:t>intent://</w:t>
       </w:r>
@@ -5952,7 +5972,6 @@
       <w:r>
         <w:t>browserintenturl;S.verbose=true;end</w:t>
       </w:r>
-      <w:bookmarkEnd w:id="18"/>
     </w:p>
     <w:p>
       <w:pPr>
@@ -5979,12 +5998,12 @@
       <w:pPr>
         <w:pStyle w:val="Titre1"/>
       </w:pPr>
-      <w:bookmarkStart w:id="19" w:name="_Toc536441571"/>
+      <w:bookmarkStart w:id="18" w:name="_Toc536441571"/>
       <w:r>
         <w:lastRenderedPageBreak/>
         <w:t>Appendix</w:t>
       </w:r>
-      <w:bookmarkEnd w:id="19"/>
+      <w:bookmarkEnd w:id="18"/>
     </w:p>
     <w:p/>
     <w:p>
@@ -5998,11 +6017,11 @@
           <w:rFonts w:asciiTheme="minorHAnsi" w:hAnsiTheme="minorHAnsi" w:cstheme="minorBidi"/>
         </w:rPr>
       </w:pPr>
-      <w:bookmarkStart w:id="20" w:name="_Toc536441572"/>
+      <w:bookmarkStart w:id="19" w:name="_Toc536441572"/>
       <w:r>
         <w:t>Licence</w:t>
       </w:r>
-      <w:bookmarkEnd w:id="20"/>
+      <w:bookmarkEnd w:id="19"/>
     </w:p>
     <w:p>
       <w:r>
@@ -6022,7 +6041,7 @@
           <w:color w:val="24292E"/>
         </w:rPr>
       </w:pPr>
-      <w:bookmarkStart w:id="21" w:name="_Toc536441573"/>
+      <w:bookmarkStart w:id="20" w:name="_Toc536441573"/>
       <w:r>
         <w:rPr>
           <w:rFonts w:ascii="Segoe UI" w:hAnsi="Segoe UI" w:cs="Segoe UI"/>
@@ -6030,7 +6049,7 @@
         </w:rPr>
         <w:t>END USER LICENSE AGREEMENT (UNRESTRICTED SOFTWARE)</w:t>
       </w:r>
-      <w:bookmarkEnd w:id="21"/>
+      <w:bookmarkEnd w:id="20"/>
     </w:p>
     <w:p>
       <w:pPr>
@@ -6841,7 +6860,40 @@
         <w:t>APPLICABLE LAW. This EULA is governed by the laws of the state of Illinois, without regard to its conflict of law provisions. This EULA shall not be governed by the UN Convention on Contracts for the International Sale of Goods, the application of which is expressly excluded.</w:t>
       </w:r>
     </w:p>
+    <w:p>
+      <w:r>
+        <w:br w:type="page"/>
+      </w:r>
+    </w:p>
+    <w:p>
+      <w:pPr>
+        <w:pStyle w:val="Titre1"/>
+      </w:pPr>
+      <w:r>
+        <w:lastRenderedPageBreak/>
+        <w:t>Source code</w:t>
+      </w:r>
+    </w:p>
     <w:p/>
+    <w:p>
+      <w:r>
+        <w:t>The source code of the Browser URL Intent Service is available on GitHub:</w:t>
+      </w:r>
+    </w:p>
+    <w:p>
+      <w:hyperlink r:id="rId14" w:history="1">
+        <w:r>
+          <w:rPr>
+            <w:rStyle w:val="Lienhypertexte"/>
+          </w:rPr>
+          <w:t>https://github.com/ltrudu/PrintConnectSample</w:t>
+        </w:r>
+      </w:hyperlink>
+    </w:p>
+    <w:p>
+      <w:bookmarkStart w:id="21" w:name="_GoBack"/>
+      <w:bookmarkEnd w:id="21"/>
+    </w:p>
     <w:sectPr>
       <w:pgSz w:w="11906" w:h="16838"/>
       <w:pgMar w:top="1440" w:right="1440" w:bottom="1440" w:left="1440" w:header="708" w:footer="708" w:gutter="0"/>
@@ -11552,7 +11604,7 @@
 </file>
 
 <file path=customXml/itemProps1.xml><?xml version="1.0" encoding="utf-8"?>
-<ds:datastoreItem xmlns:ds="http://schemas.openxmlformats.org/officeDocument/2006/customXml" ds:itemID="{A9660691-9451-4B36-B7AA-A5863DD64B02}">
+<ds:datastoreItem xmlns:ds="http://schemas.openxmlformats.org/officeDocument/2006/customXml" ds:itemID="{93DDEECE-30A6-4F63-8F70-04D1875D927A}">
   <ds:schemaRefs>
     <ds:schemaRef ds:uri="http://schemas.openxmlformats.org/officeDocument/2006/bibliography"/>
   </ds:schemaRefs>

</xml_diff>

<commit_message>
Removed quit modes that were not relevant. Added launch intent quit mode. Updated documentation HowToUseURLPrint
</commit_message>
<xml_diff>
--- a/HowToUseURLPrint.DOCX
+++ b/HowToUseURLPrint.DOCX
@@ -573,7 +573,24 @@
                   <w:t>2</w:t>
                 </w:r>
                 <w:r>
-                  <w:t>8th January 2018</w:t>
+                  <w:t>8th January 201</w:t>
+                </w:r>
+                <w:r>
+                  <w:t>9</w:t>
+                </w:r>
+              </w:p>
+              <w:p>
+                <w:r>
+                  <w:t>14</w:t>
+                </w:r>
+                <w:r>
+                  <w:rPr>
+                    <w:vertAlign w:val="superscript"/>
+                  </w:rPr>
+                  <w:t>th</w:t>
+                </w:r>
+                <w:r>
+                  <w:t xml:space="preserve"> February 2019</w:t>
                 </w:r>
               </w:p>
             </w:tc>
@@ -581,6 +598,11 @@
               <w:tcPr>
                 <w:tcW w:w="2136" w:type="dxa"/>
               </w:tcPr>
+              <w:p>
+                <w:r>
+                  <w:t>Laurent Trudu</w:t>
+                </w:r>
+              </w:p>
               <w:p>
                 <w:r>
                   <w:t>Laurent Trudu</w:t>
@@ -596,6 +618,11 @@
                   <w:t>1.00</w:t>
                 </w:r>
               </w:p>
+              <w:p>
+                <w:r>
+                  <w:t>1.10</w:t>
+                </w:r>
+              </w:p>
             </w:tc>
             <w:tc>
               <w:tcPr>
@@ -604,6 +631,11 @@
               <w:p>
                 <w:r>
                   <w:t>Initial version</w:t>
+                </w:r>
+              </w:p>
+              <w:p>
+                <w:r>
+                  <w:t>Updated with new Quit mode</w:t>
                 </w:r>
               </w:p>
             </w:tc>
@@ -4486,7 +4518,25 @@
     </w:p>
     <w:p>
       <w:r>
-        <w:t>The choice is made using the scheme attribute which can take the values: plaintext or base64encoded.</w:t>
+        <w:t xml:space="preserve">The choice is made using the scheme attribute which can take the values: </w:t>
+      </w:r>
+      <w:r>
+        <w:rPr>
+          <w:color w:val="4472C4" w:themeColor="accent5"/>
+        </w:rPr>
+        <w:t xml:space="preserve">plaintext </w:t>
+      </w:r>
+      <w:r>
+        <w:t xml:space="preserve">or </w:t>
+      </w:r>
+      <w:r>
+        <w:rPr>
+          <w:color w:val="4472C4" w:themeColor="accent5"/>
+        </w:rPr>
+        <w:t>base64encoded</w:t>
+      </w:r>
+      <w:r>
+        <w:t>.</w:t>
       </w:r>
     </w:p>
     <w:p>
@@ -4496,12 +4546,21 @@
       <w:proofErr w:type="spellStart"/>
       <w:proofErr w:type="gramStart"/>
       <w:r>
+        <w:rPr>
+          <w:color w:val="4472C4" w:themeColor="accent5"/>
+        </w:rPr>
         <w:t>S.standardCharsets</w:t>
       </w:r>
       <w:proofErr w:type="spellEnd"/>
       <w:proofErr w:type="gramEnd"/>
       <w:r>
-        <w:t xml:space="preserve"> specifies the type of the base64 encoded string. It supports following values: UTF_8, UTF_16, UTF_16BE, UTF_16LE, ISO_8859_1, US_ASCII</w:t>
+        <w:rPr>
+          <w:color w:val="4472C4" w:themeColor="accent5"/>
+        </w:rPr>
+        <w:t xml:space="preserve"> </w:t>
+      </w:r>
+      <w:r>
+        <w:t>specifies the type of the base64 encoded string. It supports following values: UTF_8, UTF_16, UTF_16BE, UTF_16LE, ISO_8859_1, US_ASCII</w:t>
       </w:r>
     </w:p>
     <w:p>
@@ -4712,6 +4771,16 @@
     <w:p/>
     <w:p>
       <w:pPr>
+        <w:pStyle w:val="Titre2"/>
+        <w:numPr>
+          <w:ilvl w:val="0"/>
+          <w:numId w:val="0"/>
+        </w:numPr>
+        <w:jc w:val="both"/>
+      </w:pPr>
+    </w:p>
+    <w:p>
+      <w:pPr>
         <w:rPr>
           <w:rFonts w:asciiTheme="majorHAnsi" w:eastAsiaTheme="majorEastAsia" w:hAnsiTheme="majorHAnsi" w:cstheme="majorBidi"/>
           <w:b/>
@@ -4721,16 +4790,716 @@
         </w:rPr>
       </w:pPr>
       <w:r>
+        <w:rPr>
+          <w:rFonts w:asciiTheme="majorHAnsi" w:eastAsiaTheme="majorEastAsia" w:hAnsiTheme="majorHAnsi" w:cstheme="majorBidi"/>
+          <w:b/>
+          <w:color w:val="2E74B5" w:themeColor="accent1" w:themeShade="BF"/>
+          <w:sz w:val="32"/>
+          <w:szCs w:val="32"/>
+        </w:rPr>
         <w:br w:type="page"/>
       </w:r>
     </w:p>
     <w:p>
       <w:pPr>
+        <w:pStyle w:val="Titre2"/>
+        <w:rPr>
+          <w:sz w:val="32"/>
+          <w:szCs w:val="32"/>
+        </w:rPr>
+      </w:pPr>
+      <w:bookmarkStart w:id="11" w:name="_Toc536441564"/>
+      <w:r>
+        <w:lastRenderedPageBreak/>
+        <w:t>Quit Parameter</w:t>
+      </w:r>
+    </w:p>
+    <w:p>
+      <w:r>
+        <w:t xml:space="preserve">When a print intent is </w:t>
+      </w:r>
+      <w:proofErr w:type="gramStart"/>
+      <w:r>
+        <w:t>send</w:t>
+      </w:r>
+      <w:proofErr w:type="gramEnd"/>
+      <w:r>
+        <w:t xml:space="preserve"> by Chrome, the application will momentarily open a transparent window on top of Chrome (or any other browser that supports Chrome Intents URL), and will quit.</w:t>
+      </w:r>
+    </w:p>
+    <w:p>
+      <w:r>
+        <w:t>The Quit parameter allows to control</w:t>
+      </w:r>
+      <w:r>
+        <w:t>.</w:t>
+      </w:r>
+    </w:p>
+    <w:p>
+      <w:r>
+        <w:t xml:space="preserve">The extra </w:t>
+      </w:r>
+      <w:proofErr w:type="spellStart"/>
+      <w:proofErr w:type="gramStart"/>
+      <w:r>
+        <w:rPr>
+          <w:color w:val="4472C4" w:themeColor="accent5"/>
+        </w:rPr>
+        <w:t>S.</w:t>
+      </w:r>
+      <w:r>
+        <w:rPr>
+          <w:color w:val="4472C4" w:themeColor="accent5"/>
+        </w:rPr>
+        <w:t>quitmode</w:t>
+      </w:r>
+      <w:proofErr w:type="spellEnd"/>
+      <w:proofErr w:type="gramEnd"/>
+      <w:r>
+        <w:rPr>
+          <w:color w:val="4472C4" w:themeColor="accent5"/>
+        </w:rPr>
+        <w:t xml:space="preserve"> </w:t>
+      </w:r>
+      <w:r>
+        <w:t>can be passed to the URL</w:t>
+      </w:r>
+      <w:r>
+        <w:t xml:space="preserve"> to control </w:t>
+      </w:r>
+      <w:r>
+        <w:t>how the application will return the focus to the browser.</w:t>
+      </w:r>
+    </w:p>
+    <w:p>
+      <w:r>
+        <w:t>The following values can be used:</w:t>
+      </w:r>
+    </w:p>
+    <w:p>
+      <w:pPr>
+        <w:pStyle w:val="Paragraphedeliste"/>
+        <w:numPr>
+          <w:ilvl w:val="0"/>
+          <w:numId w:val="32"/>
+        </w:numPr>
+      </w:pPr>
+      <w:r>
+        <w:t>FINISH_AFFINITY</w:t>
+      </w:r>
+      <w:r>
+        <w:tab/>
+      </w:r>
+      <w:r>
+        <w:tab/>
+      </w:r>
+      <w:r>
+        <w:tab/>
+        <w:t>// Default value. Will finish current task affinity</w:t>
+      </w:r>
+    </w:p>
+    <w:p>
+      <w:pPr>
+        <w:pStyle w:val="Paragraphedeliste"/>
+        <w:numPr>
+          <w:ilvl w:val="0"/>
+          <w:numId w:val="32"/>
+        </w:numPr>
+      </w:pPr>
+      <w:r>
+        <w:t>FINISH_AND_REMOVE_TASK</w:t>
+      </w:r>
+      <w:r>
+        <w:tab/>
+      </w:r>
+      <w:r>
+        <w:tab/>
+        <w:t>// Will finish current task affinity and remove it</w:t>
+      </w:r>
+    </w:p>
+    <w:p>
+      <w:pPr>
+        <w:pStyle w:val="Paragraphedeliste"/>
+        <w:numPr>
+          <w:ilvl w:val="0"/>
+          <w:numId w:val="32"/>
+        </w:numPr>
+      </w:pPr>
+      <w:r>
+        <w:t>MOVE_TASK_TO_BACK</w:t>
+      </w:r>
+      <w:r>
+        <w:tab/>
+      </w:r>
+      <w:r>
+        <w:tab/>
+      </w:r>
+      <w:r>
+        <w:tab/>
+        <w:t>// Will move print task to the back of the app stack</w:t>
+      </w:r>
+    </w:p>
+    <w:p>
+      <w:pPr>
+        <w:pStyle w:val="Paragraphedeliste"/>
+        <w:numPr>
+          <w:ilvl w:val="0"/>
+          <w:numId w:val="32"/>
+        </w:numPr>
+      </w:pPr>
+      <w:r>
+        <w:t>KILL_PROCESS</w:t>
+      </w:r>
+      <w:r>
+        <w:tab/>
+      </w:r>
+      <w:r>
+        <w:tab/>
+      </w:r>
+      <w:r>
+        <w:tab/>
+      </w:r>
+      <w:r>
+        <w:tab/>
+        <w:t>// Kill task process</w:t>
+      </w:r>
+    </w:p>
+    <w:p>
+      <w:pPr>
+        <w:pStyle w:val="Paragraphedeliste"/>
+        <w:numPr>
+          <w:ilvl w:val="0"/>
+          <w:numId w:val="32"/>
+        </w:numPr>
+      </w:pPr>
+      <w:r>
+        <w:t>SYSTEM_EXIT</w:t>
+      </w:r>
+      <w:r>
+        <w:tab/>
+      </w:r>
+      <w:r>
+        <w:tab/>
+      </w:r>
+      <w:r>
+        <w:tab/>
+      </w:r>
+      <w:r>
+        <w:tab/>
+        <w:t xml:space="preserve">// Use </w:t>
+      </w:r>
+      <w:proofErr w:type="spellStart"/>
+      <w:r>
+        <w:t>System.Exit</w:t>
+      </w:r>
+      <w:proofErr w:type="spellEnd"/>
+      <w:r>
+        <w:t xml:space="preserve"> to kill the application</w:t>
+      </w:r>
+    </w:p>
+    <w:p>
+      <w:pPr>
+        <w:pStyle w:val="Paragraphedeliste"/>
+        <w:numPr>
+          <w:ilvl w:val="0"/>
+          <w:numId w:val="32"/>
+        </w:numPr>
+      </w:pPr>
+      <w:r>
+        <w:t>LAUNCH_INTENT</w:t>
+      </w:r>
+      <w:r>
+        <w:tab/>
+      </w:r>
+      <w:r>
+        <w:tab/>
+      </w:r>
+      <w:r>
+        <w:tab/>
+        <w:t>// Launch an intent to put an app to the front</w:t>
+      </w:r>
+    </w:p>
+    <w:p/>
+    <w:p>
+      <w:r>
+        <w:t xml:space="preserve">When the print job is sent using the </w:t>
+      </w:r>
+      <w:r>
+        <w:t>LAUNCH_INTENT</w:t>
+      </w:r>
+      <w:r>
+        <w:t xml:space="preserve"> parameters, </w:t>
+      </w:r>
+      <w:r>
+        <w:rPr>
+          <w:b/>
+        </w:rPr>
+        <w:t>the</w:t>
+      </w:r>
+      <w:r>
+        <w:rPr>
+          <w:b/>
+        </w:rPr>
+        <w:t xml:space="preserve"> extra</w:t>
+      </w:r>
+      <w:r>
+        <w:rPr>
+          <w:b/>
+        </w:rPr>
+        <w:t xml:space="preserve"> </w:t>
+      </w:r>
+      <w:proofErr w:type="spellStart"/>
+      <w:proofErr w:type="gramStart"/>
+      <w:r>
+        <w:rPr>
+          <w:b/>
+          <w:color w:val="0070C0"/>
+        </w:rPr>
+        <w:t>S.component</w:t>
+      </w:r>
+      <w:proofErr w:type="spellEnd"/>
+      <w:proofErr w:type="gramEnd"/>
+      <w:r>
+        <w:rPr>
+          <w:b/>
+        </w:rPr>
+        <w:t xml:space="preserve"> </w:t>
+      </w:r>
+      <w:r>
+        <w:rPr>
+          <w:b/>
+          <w:u w:val="single"/>
+        </w:rPr>
+        <w:t>must</w:t>
+      </w:r>
+      <w:r>
+        <w:rPr>
+          <w:b/>
+        </w:rPr>
+        <w:t xml:space="preserve"> be </w:t>
+      </w:r>
+      <w:r>
+        <w:rPr>
+          <w:b/>
+        </w:rPr>
+        <w:t>provided in</w:t>
+      </w:r>
+      <w:r>
+        <w:rPr>
+          <w:b/>
+        </w:rPr>
+        <w:t xml:space="preserve"> the intent URL</w:t>
+      </w:r>
+      <w:r>
+        <w:t>:</w:t>
+      </w:r>
+    </w:p>
+    <w:p>
+      <w:pPr>
+        <w:pStyle w:val="Paragraphedeliste"/>
+        <w:numPr>
+          <w:ilvl w:val="0"/>
+          <w:numId w:val="33"/>
+        </w:numPr>
+      </w:pPr>
+      <w:proofErr w:type="spellStart"/>
+      <w:proofErr w:type="gramStart"/>
+      <w:r>
+        <w:rPr>
+          <w:color w:val="0070C0"/>
+        </w:rPr>
+        <w:t>S.component</w:t>
+      </w:r>
+      <w:proofErr w:type="spellEnd"/>
+      <w:proofErr w:type="gramEnd"/>
+      <w:r>
+        <w:rPr>
+          <w:color w:val="0070C0"/>
+        </w:rPr>
+        <w:br/>
+      </w:r>
+      <w:r>
+        <w:t>The component name of the application we wants to put on front</w:t>
+      </w:r>
+      <w:r>
+        <w:t>.</w:t>
+      </w:r>
+    </w:p>
+    <w:p>
+      <w:r>
+        <w:t>Examples:</w:t>
+      </w:r>
+    </w:p>
+    <w:p>
+      <w:pPr>
+        <w:pStyle w:val="Paragraphedeliste"/>
+        <w:numPr>
+          <w:ilvl w:val="0"/>
+          <w:numId w:val="25"/>
+        </w:numPr>
+      </w:pPr>
+      <w:r>
+        <w:t>Simulate a press back to remove transparent window</w:t>
+      </w:r>
+      <w:r>
+        <w:t xml:space="preserve">: </w:t>
+      </w:r>
+      <w:r>
+        <w:br/>
+      </w:r>
+      <w:r>
+        <w:t>intent://printsingleline/#Intent;</w:t>
+      </w:r>
+      <w:r>
+        <w:t>scheme=plaintext</w:t>
+      </w:r>
+      <w:r>
+        <w:t>;package=com.zebra.browserintenturl;S.text=</w:t>
+      </w:r>
+      <w:r>
+        <w:t xml:space="preserve">This is the text to </w:t>
+      </w:r>
+      <w:proofErr w:type="spellStart"/>
+      <w:proofErr w:type="gramStart"/>
+      <w:r>
+        <w:t>print</w:t>
+      </w:r>
+      <w:r>
+        <w:t>;S</w:t>
+      </w:r>
+      <w:proofErr w:type="gramEnd"/>
+      <w:r>
+        <w:t>.verbose</w:t>
+      </w:r>
+      <w:proofErr w:type="spellEnd"/>
+      <w:r>
+        <w:t>=</w:t>
+      </w:r>
+      <w:proofErr w:type="spellStart"/>
+      <w:r>
+        <w:t>true;</w:t>
+      </w:r>
+      <w:r>
+        <w:rPr>
+          <w:color w:val="ED7D31" w:themeColor="accent2"/>
+        </w:rPr>
+        <w:t>S.quitmode</w:t>
+      </w:r>
+      <w:proofErr w:type="spellEnd"/>
+      <w:r>
+        <w:rPr>
+          <w:color w:val="ED7D31" w:themeColor="accent2"/>
+        </w:rPr>
+        <w:t>=</w:t>
+      </w:r>
+      <w:proofErr w:type="spellStart"/>
+      <w:r>
+        <w:rPr>
+          <w:color w:val="ED7D31" w:themeColor="accent2"/>
+        </w:rPr>
+        <w:t>PRESS_BACK</w:t>
+      </w:r>
+      <w:r>
+        <w:t>;</w:t>
+      </w:r>
+      <w:r>
+        <w:t>end</w:t>
+      </w:r>
+      <w:proofErr w:type="spellEnd"/>
+      <w:r>
+        <w:br/>
+      </w:r>
+    </w:p>
+    <w:p>
+      <w:pPr>
+        <w:pStyle w:val="Paragraphedeliste"/>
+        <w:numPr>
+          <w:ilvl w:val="0"/>
+          <w:numId w:val="25"/>
+        </w:numPr>
+      </w:pPr>
+      <w:r>
+        <w:t>Kill the application when the print job is done</w:t>
+      </w:r>
+      <w:r>
+        <w:t xml:space="preserve">: </w:t>
+      </w:r>
+      <w:r>
+        <w:br/>
+      </w:r>
+      <w:r>
+        <w:t>intent://printsingleline/#Intent;</w:t>
+      </w:r>
+      <w:r>
+        <w:t>scheme=plaintext</w:t>
+      </w:r>
+      <w:r>
+        <w:t>;package=com.zebra.browserintenturl;S.text=</w:t>
+      </w:r>
+      <w:r>
+        <w:t xml:space="preserve">This is the text to </w:t>
+      </w:r>
+      <w:proofErr w:type="spellStart"/>
+      <w:proofErr w:type="gramStart"/>
+      <w:r>
+        <w:t>print</w:t>
+      </w:r>
+      <w:r>
+        <w:t>;S</w:t>
+      </w:r>
+      <w:proofErr w:type="gramEnd"/>
+      <w:r>
+        <w:t>.verbose</w:t>
+      </w:r>
+      <w:proofErr w:type="spellEnd"/>
+      <w:r>
+        <w:t>=</w:t>
+      </w:r>
+      <w:proofErr w:type="spellStart"/>
+      <w:r>
+        <w:t>true;</w:t>
+      </w:r>
+      <w:r>
+        <w:rPr>
+          <w:color w:val="ED7D31" w:themeColor="accent2"/>
+        </w:rPr>
+        <w:t>S.quitmode</w:t>
+      </w:r>
+      <w:proofErr w:type="spellEnd"/>
+      <w:r>
+        <w:rPr>
+          <w:color w:val="ED7D31" w:themeColor="accent2"/>
+        </w:rPr>
+        <w:t>=</w:t>
+      </w:r>
+      <w:proofErr w:type="spellStart"/>
+      <w:r>
+        <w:rPr>
+          <w:color w:val="ED7D31" w:themeColor="accent2"/>
+        </w:rPr>
+        <w:t>SYSTEM_EXIT</w:t>
+      </w:r>
+      <w:r>
+        <w:t>;</w:t>
+      </w:r>
+      <w:r>
+        <w:t>end</w:t>
+      </w:r>
+      <w:proofErr w:type="spellEnd"/>
+      <w:r>
+        <w:br/>
+      </w:r>
+    </w:p>
+    <w:p>
+      <w:pPr>
+        <w:pStyle w:val="Paragraphedeliste"/>
+        <w:numPr>
+          <w:ilvl w:val="0"/>
+          <w:numId w:val="25"/>
+        </w:numPr>
+      </w:pPr>
+      <w:r>
+        <w:t>Put the Chrome browser on front when the job print is done:</w:t>
+      </w:r>
+      <w:r>
+        <w:br/>
+      </w:r>
+      <w:r>
+        <w:t>intent://printsingleline/#Intent;</w:t>
+      </w:r>
+      <w:r>
+        <w:t>scheme=plaintext</w:t>
+      </w:r>
+      <w:r>
+        <w:t>;package=com.zebra.browserintenturl;S.text=</w:t>
+      </w:r>
+      <w:r>
+        <w:t xml:space="preserve">This is the text to </w:t>
+      </w:r>
+      <w:proofErr w:type="spellStart"/>
+      <w:proofErr w:type="gramStart"/>
+      <w:r>
+        <w:t>print</w:t>
+      </w:r>
+      <w:r>
+        <w:t>;S</w:t>
+      </w:r>
+      <w:proofErr w:type="gramEnd"/>
+      <w:r>
+        <w:t>.verbose</w:t>
+      </w:r>
+      <w:proofErr w:type="spellEnd"/>
+      <w:r>
+        <w:t>=</w:t>
+      </w:r>
+      <w:proofErr w:type="spellStart"/>
+      <w:r>
+        <w:t>true;</w:t>
+      </w:r>
+      <w:r>
+        <w:rPr>
+          <w:color w:val="ED7D31" w:themeColor="accent2"/>
+        </w:rPr>
+        <w:t>S.quitmode</w:t>
+      </w:r>
+      <w:proofErr w:type="spellEnd"/>
+      <w:r>
+        <w:rPr>
+          <w:color w:val="ED7D31" w:themeColor="accent2"/>
+        </w:rPr>
+        <w:t>=</w:t>
+      </w:r>
+      <w:proofErr w:type="spellStart"/>
+      <w:r>
+        <w:rPr>
+          <w:color w:val="ED7D31" w:themeColor="accent2"/>
+        </w:rPr>
+        <w:t>LAUNCH_INTENT</w:t>
+      </w:r>
+      <w:r>
+        <w:t>;</w:t>
+      </w:r>
+      <w:r>
+        <w:rPr>
+          <w:color w:val="0070C0"/>
+        </w:rPr>
+        <w:t>S.component</w:t>
+      </w:r>
+      <w:proofErr w:type="spellEnd"/>
+      <w:r>
+        <w:rPr>
+          <w:color w:val="0070C0"/>
+        </w:rPr>
+        <w:t xml:space="preserve">= </w:t>
+      </w:r>
+      <w:proofErr w:type="spellStart"/>
+      <w:r>
+        <w:rPr>
+          <w:color w:val="0070C0"/>
+        </w:rPr>
+        <w:t>com.android.chrome</w:t>
+      </w:r>
+      <w:proofErr w:type="spellEnd"/>
+      <w:r>
+        <w:t>;</w:t>
+      </w:r>
+      <w:r>
+        <w:t xml:space="preserve"> </w:t>
+      </w:r>
+      <w:r>
+        <w:t>end</w:t>
+      </w:r>
+    </w:p>
+    <w:p>
+      <w:pPr>
+        <w:pStyle w:val="Paragraphedeliste"/>
+      </w:pPr>
+    </w:p>
+    <w:p>
+      <w:pPr>
+        <w:pStyle w:val="Paragraphedeliste"/>
+        <w:numPr>
+          <w:ilvl w:val="0"/>
+          <w:numId w:val="25"/>
+        </w:numPr>
+      </w:pPr>
+      <w:r>
+        <w:t xml:space="preserve">Put the </w:t>
+      </w:r>
+      <w:r>
+        <w:t>Firefox</w:t>
+      </w:r>
+      <w:r>
+        <w:t xml:space="preserve"> </w:t>
+      </w:r>
+      <w:r>
+        <w:t>browser</w:t>
+      </w:r>
+      <w:r>
+        <w:t xml:space="preserve"> on front when the job print is done:</w:t>
+      </w:r>
+      <w:r>
+        <w:br/>
+      </w:r>
+      <w:r>
+        <w:t>intent://printsingleline/#Intent;</w:t>
+      </w:r>
+      <w:r>
+        <w:t>scheme=plaintext</w:t>
+      </w:r>
+      <w:r>
+        <w:t>;package=com.zebra.browserintenturl;S.text=</w:t>
+      </w:r>
+      <w:r>
+        <w:t xml:space="preserve">This is the text to </w:t>
+      </w:r>
+      <w:proofErr w:type="spellStart"/>
+      <w:r>
+        <w:t>print</w:t>
+      </w:r>
+      <w:r>
+        <w:t>;S.verbose</w:t>
+      </w:r>
+      <w:proofErr w:type="spellEnd"/>
+      <w:r>
+        <w:t>=</w:t>
+      </w:r>
+      <w:proofErr w:type="spellStart"/>
+      <w:r>
+        <w:t>true;</w:t>
+      </w:r>
+      <w:r>
+        <w:rPr>
+          <w:color w:val="ED7D31" w:themeColor="accent2"/>
+        </w:rPr>
+        <w:t>S.quitmode</w:t>
+      </w:r>
+      <w:proofErr w:type="spellEnd"/>
+      <w:r>
+        <w:rPr>
+          <w:color w:val="ED7D31" w:themeColor="accent2"/>
+        </w:rPr>
+        <w:t>=</w:t>
+      </w:r>
+      <w:proofErr w:type="spellStart"/>
+      <w:r>
+        <w:rPr>
+          <w:color w:val="ED7D31" w:themeColor="accent2"/>
+        </w:rPr>
+        <w:t>LAUNCH_INTENT</w:t>
+      </w:r>
+      <w:r>
+        <w:t>;</w:t>
+      </w:r>
+      <w:r>
+        <w:rPr>
+          <w:color w:val="0070C0"/>
+        </w:rPr>
+        <w:t>S.component</w:t>
+      </w:r>
+      <w:proofErr w:type="spellEnd"/>
+      <w:r>
+        <w:rPr>
+          <w:color w:val="0070C0"/>
+        </w:rPr>
+        <w:t>= org.mozilla.firefox;</w:t>
+      </w:r>
+      <w:bookmarkStart w:id="12" w:name="_GoBack"/>
+      <w:bookmarkEnd w:id="12"/>
+      <w:r>
+        <w:t>end</w:t>
+      </w:r>
+    </w:p>
+    <w:p>
+      <w:pPr>
+        <w:pStyle w:val="Paragraphedeliste"/>
+      </w:pPr>
+    </w:p>
+    <w:p>
+      <w:pPr>
         <w:pStyle w:val="Titre1"/>
       </w:pPr>
-      <w:bookmarkStart w:id="11" w:name="_Toc536441564"/>
-      <w:r>
-        <w:lastRenderedPageBreak/>
+      <w:r>
         <w:t>Commands</w:t>
       </w:r>
       <w:bookmarkEnd w:id="11"/>
@@ -4744,11 +5513,12 @@
           <w:numId w:val="27"/>
         </w:numPr>
       </w:pPr>
-      <w:bookmarkStart w:id="12" w:name="_Toc536441565"/>
-      <w:r>
+      <w:bookmarkStart w:id="13" w:name="_Toc536441565"/>
+      <w:r>
+        <w:lastRenderedPageBreak/>
         <w:t>ZPL Printing</w:t>
       </w:r>
-      <w:bookmarkEnd w:id="12"/>
+      <w:bookmarkEnd w:id="13"/>
     </w:p>
     <w:p/>
     <w:p>
@@ -4936,12 +5706,12 @@
       <w:pPr>
         <w:pStyle w:val="Titre2"/>
       </w:pPr>
-      <w:bookmarkStart w:id="13" w:name="_Toc536441566"/>
+      <w:bookmarkStart w:id="14" w:name="_Toc536441566"/>
       <w:r>
         <w:lastRenderedPageBreak/>
         <w:t>ZPL Printing with variable data</w:t>
       </w:r>
-      <w:bookmarkEnd w:id="13"/>
+      <w:bookmarkEnd w:id="14"/>
     </w:p>
     <w:p/>
     <w:p>
@@ -5274,7 +6044,7 @@
       <w:pPr>
         <w:pStyle w:val="Titre2"/>
       </w:pPr>
-      <w:bookmarkStart w:id="14" w:name="_Toc536441567"/>
+      <w:bookmarkStart w:id="15" w:name="_Toc536441567"/>
       <w:proofErr w:type="spellStart"/>
       <w:r>
         <w:lastRenderedPageBreak/>
@@ -5284,7 +6054,7 @@
       <w:r>
         <w:t xml:space="preserve"> Print</w:t>
       </w:r>
-      <w:bookmarkEnd w:id="14"/>
+      <w:bookmarkEnd w:id="15"/>
     </w:p>
     <w:p/>
     <w:p>
@@ -5438,12 +6208,12 @@
       <w:pPr>
         <w:pStyle w:val="Titre2"/>
       </w:pPr>
-      <w:bookmarkStart w:id="15" w:name="_Toc536441568"/>
+      <w:bookmarkStart w:id="16" w:name="_Toc536441568"/>
       <w:r>
         <w:lastRenderedPageBreak/>
         <w:t>Line Print</w:t>
       </w:r>
-      <w:bookmarkEnd w:id="15"/>
+      <w:bookmarkEnd w:id="16"/>
     </w:p>
     <w:p>
       <w:r>
@@ -5615,12 +6385,12 @@
       <w:pPr>
         <w:pStyle w:val="Titre2"/>
       </w:pPr>
-      <w:bookmarkStart w:id="16" w:name="_Toc536441569"/>
+      <w:bookmarkStart w:id="17" w:name="_Toc536441569"/>
       <w:r>
         <w:lastRenderedPageBreak/>
         <w:t>Passthrough Print</w:t>
       </w:r>
-      <w:bookmarkEnd w:id="16"/>
+      <w:bookmarkEnd w:id="17"/>
     </w:p>
     <w:p/>
     <w:p>
@@ -5913,12 +6683,12 @@
       <w:pPr>
         <w:pStyle w:val="Titre2"/>
       </w:pPr>
-      <w:bookmarkStart w:id="17" w:name="_Toc536441570"/>
+      <w:bookmarkStart w:id="18" w:name="_Toc536441570"/>
       <w:r>
         <w:lastRenderedPageBreak/>
         <w:t>Unselect Printer</w:t>
       </w:r>
-      <w:bookmarkEnd w:id="17"/>
+      <w:bookmarkEnd w:id="18"/>
     </w:p>
     <w:p/>
     <w:p>
@@ -5998,12 +6768,12 @@
       <w:pPr>
         <w:pStyle w:val="Titre1"/>
       </w:pPr>
-      <w:bookmarkStart w:id="18" w:name="_Toc536441571"/>
+      <w:bookmarkStart w:id="19" w:name="_Toc536441571"/>
       <w:r>
         <w:lastRenderedPageBreak/>
         <w:t>Appendix</w:t>
       </w:r>
-      <w:bookmarkEnd w:id="18"/>
+      <w:bookmarkEnd w:id="19"/>
     </w:p>
     <w:p/>
     <w:p>
@@ -6017,11 +6787,11 @@
           <w:rFonts w:asciiTheme="minorHAnsi" w:hAnsiTheme="minorHAnsi" w:cstheme="minorBidi"/>
         </w:rPr>
       </w:pPr>
-      <w:bookmarkStart w:id="19" w:name="_Toc536441572"/>
+      <w:bookmarkStart w:id="20" w:name="_Toc536441572"/>
       <w:r>
         <w:t>Licence</w:t>
       </w:r>
-      <w:bookmarkEnd w:id="19"/>
+      <w:bookmarkEnd w:id="20"/>
     </w:p>
     <w:p>
       <w:r>
@@ -6041,7 +6811,7 @@
           <w:color w:val="24292E"/>
         </w:rPr>
       </w:pPr>
-      <w:bookmarkStart w:id="20" w:name="_Toc536441573"/>
+      <w:bookmarkStart w:id="21" w:name="_Toc536441573"/>
       <w:r>
         <w:rPr>
           <w:rFonts w:ascii="Segoe UI" w:hAnsi="Segoe UI" w:cs="Segoe UI"/>
@@ -6049,7 +6819,7 @@
         </w:rPr>
         <w:t>END USER LICENSE AGREEMENT (UNRESTRICTED SOFTWARE)</w:t>
       </w:r>
-      <w:bookmarkEnd w:id="20"/>
+      <w:bookmarkEnd w:id="21"/>
     </w:p>
     <w:p>
       <w:pPr>
@@ -6610,43 +7380,7 @@
           <w:color w:val="24292E"/>
           <w:lang w:val="en-GB"/>
         </w:rPr>
-        <w:t xml:space="preserve"> applications is at your sole risk and that the entire risk of unsatisfactory quality, performance, accuracy and effort is with you. You agree that Zebra shall not be responsible or liable, directly or indirectly, for any damage or loss, including but not limited to any damage to or loss of data, caused or alleged to be caused by, or in connection with, use of or reliance on any such </w:t>
-      </w:r>
-      <w:proofErr w:type="gramStart"/>
-      <w:r>
-        <w:rPr>
-          <w:rFonts w:ascii="Segoe UI" w:hAnsi="Segoe UI" w:cs="Segoe UI"/>
-          <w:color w:val="24292E"/>
-          <w:lang w:val="en-GB"/>
-        </w:rPr>
-        <w:t>third party</w:t>
-      </w:r>
-      <w:proofErr w:type="gramEnd"/>
-      <w:r>
-        <w:rPr>
-          <w:rFonts w:ascii="Segoe UI" w:hAnsi="Segoe UI" w:cs="Segoe UI"/>
-          <w:color w:val="24292E"/>
-          <w:lang w:val="en-GB"/>
-        </w:rPr>
-        <w:t xml:space="preserve"> content, products, or services available on or through any such application. You acknowledge and agree that the use of any third-party application is governed by such </w:t>
-      </w:r>
-      <w:proofErr w:type="gramStart"/>
-      <w:r>
-        <w:rPr>
-          <w:rFonts w:ascii="Segoe UI" w:hAnsi="Segoe UI" w:cs="Segoe UI"/>
-          <w:color w:val="24292E"/>
-          <w:lang w:val="en-GB"/>
-        </w:rPr>
-        <w:t>third party</w:t>
-      </w:r>
-      <w:proofErr w:type="gramEnd"/>
-      <w:r>
-        <w:rPr>
-          <w:rFonts w:ascii="Segoe UI" w:hAnsi="Segoe UI" w:cs="Segoe UI"/>
-          <w:color w:val="24292E"/>
-          <w:lang w:val="en-GB"/>
-        </w:rPr>
-        <w:t xml:space="preserve"> application provider's Terms of Use, License Agreement, Privacy Policy, or other such agreement and that any information or personal data you provide, whether knowingly or unknowingly, to such third-party application provider, will be subject to such third party application provider's privacy policy, if such a policy exists. ZEBRA DISCLAIMS ANY RESPONSIBILITY FOR ANY DISCLOSURE OF INFORMATION OR ANY OTHER PRACTICES OF ANY </w:t>
+        <w:t xml:space="preserve"> applications is at your sole risk and that the entire risk of unsatisfactory quality, performance, accuracy and effort is with you. You agree that Zebra shall not be responsible or liable, directly or indirectly, for any damage or loss, including but not limited to any damage to or loss of data, caused or alleged to be caused by, or in connection with, use of or reliance on any such third party content, products, or services available on or through any such application. You acknowledge and agree that the use of any third-party application is governed by such third party application provider's Terms of Use, License Agreement, Privacy Policy, or other such agreement and that any information or personal data you provide, whether knowingly or unknowingly, to such third-party application provider, will be subject to such third party application provider's privacy policy, if such a policy exists. ZEBRA DISCLAIMS ANY RESPONSIBILITY FOR ANY DISCLOSURE OF INFORMATION OR ANY OTHER PRACTICES OF ANY </w:t>
       </w:r>
       <w:proofErr w:type="gramStart"/>
       <w:r>
@@ -6715,25 +7449,7 @@
           <w:lang w:val="en-GB"/>
         </w:rPr>
         <w:lastRenderedPageBreak/>
-        <w:t xml:space="preserve">OUT OF YOUR USE OF THE SOFTWARE OR </w:t>
-      </w:r>
-      <w:proofErr w:type="gramStart"/>
-      <w:r>
-        <w:rPr>
-          <w:rFonts w:ascii="Segoe UI" w:hAnsi="Segoe UI" w:cs="Segoe UI"/>
-          <w:color w:val="24292E"/>
-          <w:lang w:val="en-GB"/>
-        </w:rPr>
-        <w:t>THIRD PARTY</w:t>
-      </w:r>
-      <w:proofErr w:type="gramEnd"/>
-      <w:r>
-        <w:rPr>
-          <w:rFonts w:ascii="Segoe UI" w:hAnsi="Segoe UI" w:cs="Segoe UI"/>
-          <w:color w:val="24292E"/>
-          <w:lang w:val="en-GB"/>
-        </w:rPr>
-        <w:t xml:space="preserve"> APPLICATIONS, OR ANY OTHER PROVISION OF THIS EULA, SHALL NOT EXCEED THE FAIR MARKET VALUE OF THE SOFTWARE OR AMOUNT PURCHASER PAID SPECIFICALLY FOR THE SOFTWARE. THE FOREGOING LIMITATIONS, EXCLUSIONS, AND DISCLAIMERS (INCLUDING SECTIONS 10, 11, 12, AND 15) SHALL APPLY TO THE MAXIMUM EXTENT PERMITTED BY APPLICABLE LAW, EVEN IF ANY REMEDY FAILS ITS ESSENTIAL PURPOSE.</w:t>
+        <w:t>OUT OF YOUR USE OF THE SOFTWARE OR THIRD PARTY APPLICATIONS, OR ANY OTHER PROVISION OF THIS EULA, SHALL NOT EXCEED THE FAIR MARKET VALUE OF THE SOFTWARE OR AMOUNT PURCHASER PAID SPECIFICALLY FOR THE SOFTWARE. THE FOREGOING LIMITATIONS, EXCLUSIONS, AND DISCLAIMERS (INCLUDING SECTIONS 10, 11, 12, AND 15) SHALL APPLY TO THE MAXIMUM EXTENT PERMITTED BY APPLICABLE LAW, EVEN IF ANY REMEDY FAILS ITS ESSENTIAL PURPOSE.</w:t>
       </w:r>
     </w:p>
     <w:p>
@@ -6890,10 +7606,7 @@
         </w:r>
       </w:hyperlink>
     </w:p>
-    <w:p>
-      <w:bookmarkStart w:id="21" w:name="_GoBack"/>
-      <w:bookmarkEnd w:id="21"/>
-    </w:p>
+    <w:p/>
     <w:sectPr>
       <w:pgSz w:w="11906" w:h="16838"/>
       <w:pgMar w:top="1440" w:right="1440" w:bottom="1440" w:left="1440" w:header="708" w:footer="708" w:gutter="0"/>
@@ -8810,6 +9523,119 @@
     </w:lvl>
   </w:abstractNum>
   <w:abstractNum w:abstractNumId="19" w15:restartNumberingAfterBreak="0">
+    <w:nsid w:val="592E14C3"/>
+    <w:multiLevelType w:val="hybridMultilevel"/>
+    <w:tmpl w:val="47C0FFB8"/>
+    <w:lvl w:ilvl="0" w:tplc="040C0001">
+      <w:start w:val="1"/>
+      <w:numFmt w:val="bullet"/>
+      <w:lvlText w:val=""/>
+      <w:lvlJc w:val="left"/>
+      <w:pPr>
+        <w:ind w:left="720" w:hanging="360"/>
+      </w:pPr>
+      <w:rPr>
+        <w:rFonts w:ascii="Symbol" w:hAnsi="Symbol" w:hint="default"/>
+      </w:rPr>
+    </w:lvl>
+    <w:lvl w:ilvl="1" w:tplc="040C0003" w:tentative="1">
+      <w:start w:val="1"/>
+      <w:numFmt w:val="bullet"/>
+      <w:lvlText w:val="o"/>
+      <w:lvlJc w:val="left"/>
+      <w:pPr>
+        <w:ind w:left="1440" w:hanging="360"/>
+      </w:pPr>
+      <w:rPr>
+        <w:rFonts w:ascii="Courier New" w:hAnsi="Courier New" w:cs="Courier New" w:hint="default"/>
+      </w:rPr>
+    </w:lvl>
+    <w:lvl w:ilvl="2" w:tplc="040C0005" w:tentative="1">
+      <w:start w:val="1"/>
+      <w:numFmt w:val="bullet"/>
+      <w:lvlText w:val=""/>
+      <w:lvlJc w:val="left"/>
+      <w:pPr>
+        <w:ind w:left="2160" w:hanging="360"/>
+      </w:pPr>
+      <w:rPr>
+        <w:rFonts w:ascii="Wingdings" w:hAnsi="Wingdings" w:hint="default"/>
+      </w:rPr>
+    </w:lvl>
+    <w:lvl w:ilvl="3" w:tplc="040C0001" w:tentative="1">
+      <w:start w:val="1"/>
+      <w:numFmt w:val="bullet"/>
+      <w:lvlText w:val=""/>
+      <w:lvlJc w:val="left"/>
+      <w:pPr>
+        <w:ind w:left="2880" w:hanging="360"/>
+      </w:pPr>
+      <w:rPr>
+        <w:rFonts w:ascii="Symbol" w:hAnsi="Symbol" w:hint="default"/>
+      </w:rPr>
+    </w:lvl>
+    <w:lvl w:ilvl="4" w:tplc="040C0003" w:tentative="1">
+      <w:start w:val="1"/>
+      <w:numFmt w:val="bullet"/>
+      <w:lvlText w:val="o"/>
+      <w:lvlJc w:val="left"/>
+      <w:pPr>
+        <w:ind w:left="3600" w:hanging="360"/>
+      </w:pPr>
+      <w:rPr>
+        <w:rFonts w:ascii="Courier New" w:hAnsi="Courier New" w:cs="Courier New" w:hint="default"/>
+      </w:rPr>
+    </w:lvl>
+    <w:lvl w:ilvl="5" w:tplc="040C0005" w:tentative="1">
+      <w:start w:val="1"/>
+      <w:numFmt w:val="bullet"/>
+      <w:lvlText w:val=""/>
+      <w:lvlJc w:val="left"/>
+      <w:pPr>
+        <w:ind w:left="4320" w:hanging="360"/>
+      </w:pPr>
+      <w:rPr>
+        <w:rFonts w:ascii="Wingdings" w:hAnsi="Wingdings" w:hint="default"/>
+      </w:rPr>
+    </w:lvl>
+    <w:lvl w:ilvl="6" w:tplc="040C0001" w:tentative="1">
+      <w:start w:val="1"/>
+      <w:numFmt w:val="bullet"/>
+      <w:lvlText w:val=""/>
+      <w:lvlJc w:val="left"/>
+      <w:pPr>
+        <w:ind w:left="5040" w:hanging="360"/>
+      </w:pPr>
+      <w:rPr>
+        <w:rFonts w:ascii="Symbol" w:hAnsi="Symbol" w:hint="default"/>
+      </w:rPr>
+    </w:lvl>
+    <w:lvl w:ilvl="7" w:tplc="040C0003" w:tentative="1">
+      <w:start w:val="1"/>
+      <w:numFmt w:val="bullet"/>
+      <w:lvlText w:val="o"/>
+      <w:lvlJc w:val="left"/>
+      <w:pPr>
+        <w:ind w:left="5760" w:hanging="360"/>
+      </w:pPr>
+      <w:rPr>
+        <w:rFonts w:ascii="Courier New" w:hAnsi="Courier New" w:cs="Courier New" w:hint="default"/>
+      </w:rPr>
+    </w:lvl>
+    <w:lvl w:ilvl="8" w:tplc="040C0005" w:tentative="1">
+      <w:start w:val="1"/>
+      <w:numFmt w:val="bullet"/>
+      <w:lvlText w:val=""/>
+      <w:lvlJc w:val="left"/>
+      <w:pPr>
+        <w:ind w:left="6480" w:hanging="360"/>
+      </w:pPr>
+      <w:rPr>
+        <w:rFonts w:ascii="Wingdings" w:hAnsi="Wingdings" w:hint="default"/>
+      </w:rPr>
+    </w:lvl>
+  </w:abstractNum>
+  <w:abstractNum w:abstractNumId="20" w15:restartNumberingAfterBreak="0">
     <w:nsid w:val="5C950167"/>
     <w:multiLevelType w:val="hybridMultilevel"/>
     <w:tmpl w:val="6396FA74"/>
@@ -8898,7 +9724,7 @@
       </w:pPr>
     </w:lvl>
   </w:abstractNum>
-  <w:abstractNum w:abstractNumId="20" w15:restartNumberingAfterBreak="0">
+  <w:abstractNum w:abstractNumId="21" w15:restartNumberingAfterBreak="0">
     <w:nsid w:val="5E006107"/>
     <w:multiLevelType w:val="hybridMultilevel"/>
     <w:tmpl w:val="386C1740"/>
@@ -8987,7 +9813,7 @@
       </w:pPr>
     </w:lvl>
   </w:abstractNum>
-  <w:abstractNum w:abstractNumId="21" w15:restartNumberingAfterBreak="0">
+  <w:abstractNum w:abstractNumId="22" w15:restartNumberingAfterBreak="0">
     <w:nsid w:val="692911F6"/>
     <w:multiLevelType w:val="hybridMultilevel"/>
     <w:tmpl w:val="6BA2BF46"/>
@@ -9100,7 +9926,7 @@
       </w:rPr>
     </w:lvl>
   </w:abstractNum>
-  <w:abstractNum w:abstractNumId="22" w15:restartNumberingAfterBreak="0">
+  <w:abstractNum w:abstractNumId="23" w15:restartNumberingAfterBreak="0">
     <w:nsid w:val="737A561C"/>
     <w:multiLevelType w:val="multilevel"/>
     <w:tmpl w:val="677A2862"/>
@@ -9213,7 +10039,120 @@
       </w:pPr>
     </w:lvl>
   </w:abstractNum>
-  <w:abstractNum w:abstractNumId="23" w15:restartNumberingAfterBreak="0">
+  <w:abstractNum w:abstractNumId="24" w15:restartNumberingAfterBreak="0">
+    <w:nsid w:val="73AB3482"/>
+    <w:multiLevelType w:val="hybridMultilevel"/>
+    <w:tmpl w:val="5320839C"/>
+    <w:lvl w:ilvl="0" w:tplc="040C0001">
+      <w:start w:val="1"/>
+      <w:numFmt w:val="bullet"/>
+      <w:lvlText w:val=""/>
+      <w:lvlJc w:val="left"/>
+      <w:pPr>
+        <w:ind w:left="720" w:hanging="360"/>
+      </w:pPr>
+      <w:rPr>
+        <w:rFonts w:ascii="Symbol" w:hAnsi="Symbol" w:hint="default"/>
+      </w:rPr>
+    </w:lvl>
+    <w:lvl w:ilvl="1" w:tplc="040C0003" w:tentative="1">
+      <w:start w:val="1"/>
+      <w:numFmt w:val="bullet"/>
+      <w:lvlText w:val="o"/>
+      <w:lvlJc w:val="left"/>
+      <w:pPr>
+        <w:ind w:left="1440" w:hanging="360"/>
+      </w:pPr>
+      <w:rPr>
+        <w:rFonts w:ascii="Courier New" w:hAnsi="Courier New" w:cs="Courier New" w:hint="default"/>
+      </w:rPr>
+    </w:lvl>
+    <w:lvl w:ilvl="2" w:tplc="040C0005" w:tentative="1">
+      <w:start w:val="1"/>
+      <w:numFmt w:val="bullet"/>
+      <w:lvlText w:val=""/>
+      <w:lvlJc w:val="left"/>
+      <w:pPr>
+        <w:ind w:left="2160" w:hanging="360"/>
+      </w:pPr>
+      <w:rPr>
+        <w:rFonts w:ascii="Wingdings" w:hAnsi="Wingdings" w:hint="default"/>
+      </w:rPr>
+    </w:lvl>
+    <w:lvl w:ilvl="3" w:tplc="040C0001" w:tentative="1">
+      <w:start w:val="1"/>
+      <w:numFmt w:val="bullet"/>
+      <w:lvlText w:val=""/>
+      <w:lvlJc w:val="left"/>
+      <w:pPr>
+        <w:ind w:left="2880" w:hanging="360"/>
+      </w:pPr>
+      <w:rPr>
+        <w:rFonts w:ascii="Symbol" w:hAnsi="Symbol" w:hint="default"/>
+      </w:rPr>
+    </w:lvl>
+    <w:lvl w:ilvl="4" w:tplc="040C0003" w:tentative="1">
+      <w:start w:val="1"/>
+      <w:numFmt w:val="bullet"/>
+      <w:lvlText w:val="o"/>
+      <w:lvlJc w:val="left"/>
+      <w:pPr>
+        <w:ind w:left="3600" w:hanging="360"/>
+      </w:pPr>
+      <w:rPr>
+        <w:rFonts w:ascii="Courier New" w:hAnsi="Courier New" w:cs="Courier New" w:hint="default"/>
+      </w:rPr>
+    </w:lvl>
+    <w:lvl w:ilvl="5" w:tplc="040C0005" w:tentative="1">
+      <w:start w:val="1"/>
+      <w:numFmt w:val="bullet"/>
+      <w:lvlText w:val=""/>
+      <w:lvlJc w:val="left"/>
+      <w:pPr>
+        <w:ind w:left="4320" w:hanging="360"/>
+      </w:pPr>
+      <w:rPr>
+        <w:rFonts w:ascii="Wingdings" w:hAnsi="Wingdings" w:hint="default"/>
+      </w:rPr>
+    </w:lvl>
+    <w:lvl w:ilvl="6" w:tplc="040C0001" w:tentative="1">
+      <w:start w:val="1"/>
+      <w:numFmt w:val="bullet"/>
+      <w:lvlText w:val=""/>
+      <w:lvlJc w:val="left"/>
+      <w:pPr>
+        <w:ind w:left="5040" w:hanging="360"/>
+      </w:pPr>
+      <w:rPr>
+        <w:rFonts w:ascii="Symbol" w:hAnsi="Symbol" w:hint="default"/>
+      </w:rPr>
+    </w:lvl>
+    <w:lvl w:ilvl="7" w:tplc="040C0003" w:tentative="1">
+      <w:start w:val="1"/>
+      <w:numFmt w:val="bullet"/>
+      <w:lvlText w:val="o"/>
+      <w:lvlJc w:val="left"/>
+      <w:pPr>
+        <w:ind w:left="5760" w:hanging="360"/>
+      </w:pPr>
+      <w:rPr>
+        <w:rFonts w:ascii="Courier New" w:hAnsi="Courier New" w:cs="Courier New" w:hint="default"/>
+      </w:rPr>
+    </w:lvl>
+    <w:lvl w:ilvl="8" w:tplc="040C0005" w:tentative="1">
+      <w:start w:val="1"/>
+      <w:numFmt w:val="bullet"/>
+      <w:lvlText w:val=""/>
+      <w:lvlJc w:val="left"/>
+      <w:pPr>
+        <w:ind w:left="6480" w:hanging="360"/>
+      </w:pPr>
+      <w:rPr>
+        <w:rFonts w:ascii="Wingdings" w:hAnsi="Wingdings" w:hint="default"/>
+      </w:rPr>
+    </w:lvl>
+  </w:abstractNum>
+  <w:abstractNum w:abstractNumId="25" w15:restartNumberingAfterBreak="0">
     <w:nsid w:val="76E030D3"/>
     <w:multiLevelType w:val="multilevel"/>
     <w:tmpl w:val="9AB45648"/>
@@ -9331,7 +10270,7 @@
       </w:rPr>
     </w:lvl>
   </w:abstractNum>
-  <w:abstractNum w:abstractNumId="24" w15:restartNumberingAfterBreak="0">
+  <w:abstractNum w:abstractNumId="26" w15:restartNumberingAfterBreak="0">
     <w:nsid w:val="77717939"/>
     <w:multiLevelType w:val="hybridMultilevel"/>
     <w:tmpl w:val="33C0C26C"/>
@@ -9420,7 +10359,7 @@
       </w:pPr>
     </w:lvl>
   </w:abstractNum>
-  <w:abstractNum w:abstractNumId="25" w15:restartNumberingAfterBreak="0">
+  <w:abstractNum w:abstractNumId="27" w15:restartNumberingAfterBreak="0">
     <w:nsid w:val="7A574147"/>
     <w:multiLevelType w:val="hybridMultilevel"/>
     <w:tmpl w:val="64545EE8"/>
@@ -9533,7 +10472,7 @@
       </w:rPr>
     </w:lvl>
   </w:abstractNum>
-  <w:abstractNum w:abstractNumId="26" w15:restartNumberingAfterBreak="0">
+  <w:abstractNum w:abstractNumId="28" w15:restartNumberingAfterBreak="0">
     <w:nsid w:val="7C9F3A08"/>
     <w:multiLevelType w:val="multilevel"/>
     <w:tmpl w:val="1F8C96C2"/>
@@ -9646,7 +10585,7 @@
       </w:rPr>
     </w:lvl>
   </w:abstractNum>
-  <w:abstractNum w:abstractNumId="27" w15:restartNumberingAfterBreak="0">
+  <w:abstractNum w:abstractNumId="29" w15:restartNumberingAfterBreak="0">
     <w:nsid w:val="7EAD0051"/>
     <w:multiLevelType w:val="hybridMultilevel"/>
     <w:tmpl w:val="3F2834CE"/>
@@ -9742,28 +10681,28 @@
     <w:abstractNumId w:val="11"/>
   </w:num>
   <w:num w:numId="3">
-    <w:abstractNumId w:val="24"/>
+    <w:abstractNumId w:val="26"/>
   </w:num>
   <w:num w:numId="4">
-    <w:abstractNumId w:val="23"/>
+    <w:abstractNumId w:val="25"/>
   </w:num>
   <w:num w:numId="5">
     <w:abstractNumId w:val="13"/>
   </w:num>
   <w:num w:numId="6">
-    <w:abstractNumId w:val="19"/>
+    <w:abstractNumId w:val="20"/>
   </w:num>
   <w:num w:numId="7">
-    <w:abstractNumId w:val="21"/>
+    <w:abstractNumId w:val="22"/>
   </w:num>
   <w:num w:numId="8">
-    <w:abstractNumId w:val="25"/>
+    <w:abstractNumId w:val="27"/>
   </w:num>
   <w:num w:numId="9">
     <w:abstractNumId w:val="16"/>
   </w:num>
   <w:num w:numId="10">
-    <w:abstractNumId w:val="27"/>
+    <w:abstractNumId w:val="29"/>
   </w:num>
   <w:num w:numId="11">
     <w:abstractNumId w:val="6"/>
@@ -9778,7 +10717,7 @@
     <w:abstractNumId w:val="10"/>
   </w:num>
   <w:num w:numId="15">
-    <w:abstractNumId w:val="26"/>
+    <w:abstractNumId w:val="28"/>
   </w:num>
   <w:num w:numId="16">
     <w:abstractNumId w:val="9"/>
@@ -9787,7 +10726,7 @@
     <w:abstractNumId w:val="18"/>
   </w:num>
   <w:num w:numId="18">
-    <w:abstractNumId w:val="20"/>
+    <w:abstractNumId w:val="21"/>
   </w:num>
   <w:num w:numId="19">
     <w:abstractNumId w:val="4"/>
@@ -9904,10 +10843,16 @@
     </w:lvlOverride>
   </w:num>
   <w:num w:numId="30">
-    <w:abstractNumId w:val="22"/>
+    <w:abstractNumId w:val="23"/>
   </w:num>
   <w:num w:numId="31">
     <w:abstractNumId w:val="17"/>
+  </w:num>
+  <w:num w:numId="32">
+    <w:abstractNumId w:val="19"/>
+  </w:num>
+  <w:num w:numId="33">
+    <w:abstractNumId w:val="24"/>
   </w:num>
 </w:numbering>
 </file>
@@ -11604,7 +12549,7 @@
 </file>
 
 <file path=customXml/itemProps1.xml><?xml version="1.0" encoding="utf-8"?>
-<ds:datastoreItem xmlns:ds="http://schemas.openxmlformats.org/officeDocument/2006/customXml" ds:itemID="{93DDEECE-30A6-4F63-8F70-04D1875D927A}">
+<ds:datastoreItem xmlns:ds="http://schemas.openxmlformats.org/officeDocument/2006/customXml" ds:itemID="{523BB01C-CA8B-4AFB-B85B-0B95FBF6227C}">
   <ds:schemaRefs>
     <ds:schemaRef ds:uri="http://schemas.openxmlformats.org/officeDocument/2006/bibliography"/>
   </ds:schemaRefs>

</xml_diff>